<commit_message>
docs: :memo: modified document
</commit_message>
<xml_diff>
--- a/诺圈开发文档/诺圈接口文档.docx
+++ b/诺圈开发文档/诺圈接口文档.docx
@@ -1353,8 +1353,6 @@
           </w:tcPr>
           <w:p>
             <w:pPr>
-              <w:pStyle w:val="a3"/>
-              <w:ind w:firstLineChars="0" w:firstLine="0"/>
               <w:rPr>
                 <w:rFonts w:ascii="Times New Roman" w:hAnsi="Times New Roman" w:cs="Times New Roman"/>
               </w:rPr>
@@ -1365,34 +1363,117 @@
               </w:rPr>
               <w:t>学院（</w:t>
             </w:r>
+          </w:p>
+          <w:p>
+            <w:pPr>
+              <w:rPr>
+                <w:rFonts w:ascii="Times New Roman" w:hAnsi="Times New Roman" w:cs="Times New Roman"/>
+                <w:sz w:val="22"/>
+                <w:szCs w:val="28"/>
+              </w:rPr>
+            </w:pPr>
+            <w:r>
+              <w:rPr>
+                <w:rFonts w:ascii="Times New Roman" w:hAnsi="Times New Roman" w:cs="Times New Roman"/>
+                <w:sz w:val="22"/>
+                <w:szCs w:val="28"/>
+              </w:rPr>
+              <w:t>1</w:t>
+            </w:r>
+            <w:r>
+              <w:rPr>
+                <w:rFonts w:ascii="Times New Roman" w:hAnsi="Times New Roman" w:cs="Times New Roman" w:hint="eastAsia"/>
+                <w:sz w:val="22"/>
+                <w:szCs w:val="28"/>
+              </w:rPr>
+              <w:t>:</w:t>
+            </w:r>
+            <w:r>
+              <w:rPr>
+                <w:rFonts w:ascii="Times New Roman" w:hAnsi="Times New Roman" w:cs="Times New Roman"/>
+                <w:sz w:val="22"/>
+                <w:szCs w:val="28"/>
+              </w:rPr>
+              <w:t xml:space="preserve"> </w:t>
+            </w:r>
             <w:proofErr w:type="spellStart"/>
             <w:r>
               <w:rPr>
-                <w:rFonts w:ascii="Times New Roman" w:hAnsi="Times New Roman" w:cs="Times New Roman" w:hint="eastAsia"/>
+                <w:rFonts w:ascii="Times New Roman" w:hAnsi="Times New Roman" w:cs="Times New Roman"/>
+                <w:sz w:val="22"/>
+                <w:szCs w:val="28"/>
               </w:rPr>
               <w:t>FoSE</w:t>
             </w:r>
             <w:proofErr w:type="spellEnd"/>
             <w:r>
               <w:rPr>
-                <w:rFonts w:ascii="Times New Roman" w:hAnsi="Times New Roman" w:cs="Times New Roman" w:hint="eastAsia"/>
-              </w:rPr>
-              <w:t>,</w:t>
-            </w:r>
-            <w:r>
-              <w:rPr>
-                <w:rFonts w:ascii="Times New Roman" w:hAnsi="Times New Roman" w:cs="Times New Roman"/>
-              </w:rPr>
-              <w:t xml:space="preserve"> FHSS, </w:t>
+                <w:rFonts w:ascii="Times New Roman" w:hAnsi="Times New Roman" w:cs="Times New Roman"/>
+                <w:sz w:val="22"/>
+                <w:szCs w:val="28"/>
+              </w:rPr>
+              <w:t xml:space="preserve"> </w:t>
+            </w:r>
+          </w:p>
+          <w:p>
+            <w:pPr>
+              <w:rPr>
+                <w:rFonts w:ascii="Times New Roman" w:hAnsi="Times New Roman" w:cs="Times New Roman"/>
+                <w:sz w:val="22"/>
+                <w:szCs w:val="28"/>
+              </w:rPr>
+            </w:pPr>
+            <w:r>
+              <w:rPr>
+                <w:rFonts w:ascii="Times New Roman" w:hAnsi="Times New Roman" w:cs="Times New Roman"/>
+                <w:sz w:val="22"/>
+                <w:szCs w:val="28"/>
+              </w:rPr>
+              <w:t xml:space="preserve">2: </w:t>
             </w:r>
             <w:proofErr w:type="spellStart"/>
             <w:r>
               <w:rPr>
                 <w:rFonts w:ascii="Times New Roman" w:hAnsi="Times New Roman" w:cs="Times New Roman"/>
+                <w:sz w:val="22"/>
+                <w:szCs w:val="28"/>
               </w:rPr>
               <w:t>FoB</w:t>
             </w:r>
             <w:proofErr w:type="spellEnd"/>
+            <w:r>
+              <w:rPr>
+                <w:rFonts w:ascii="Times New Roman" w:hAnsi="Times New Roman" w:cs="Times New Roman"/>
+                <w:sz w:val="22"/>
+                <w:szCs w:val="28"/>
+              </w:rPr>
+              <w:t xml:space="preserve"> </w:t>
+            </w:r>
+          </w:p>
+          <w:p>
+            <w:pPr>
+              <w:pStyle w:val="a3"/>
+              <w:ind w:firstLineChars="0" w:firstLine="0"/>
+              <w:rPr>
+                <w:rFonts w:ascii="Times New Roman" w:hAnsi="Times New Roman" w:cs="Times New Roman"/>
+              </w:rPr>
+            </w:pPr>
+            <w:r>
+              <w:rPr>
+                <w:rFonts w:ascii="Times New Roman" w:hAnsi="Times New Roman" w:cs="Times New Roman"/>
+                <w:sz w:val="22"/>
+                <w:szCs w:val="28"/>
+              </w:rPr>
+              <w:t xml:space="preserve">3: </w:t>
+            </w:r>
+            <w:r>
+              <w:rPr>
+                <w:rFonts w:ascii="Times New Roman" w:hAnsi="Times New Roman" w:cs="Times New Roman"/>
+                <w:sz w:val="22"/>
+                <w:szCs w:val="28"/>
+              </w:rPr>
+              <w:t>FHSS</w:t>
+            </w:r>
             <w:r>
               <w:rPr>
                 <w:rFonts w:ascii="Times New Roman" w:hAnsi="Times New Roman" w:cs="Times New Roman" w:hint="eastAsia"/>
@@ -1481,8 +1562,6 @@
           </w:tcPr>
           <w:p>
             <w:pPr>
-              <w:pStyle w:val="a3"/>
-              <w:ind w:firstLineChars="0" w:firstLine="0"/>
               <w:rPr>
                 <w:rFonts w:ascii="Times New Roman" w:hAnsi="Times New Roman" w:cs="Times New Roman"/>
               </w:rPr>
@@ -1499,11 +1578,111 @@
               </w:rPr>
               <w:t>(</w:t>
             </w:r>
-            <w:r>
-              <w:rPr>
-                <w:rFonts w:ascii="Times New Roman" w:hAnsi="Times New Roman" w:cs="Times New Roman"/>
-              </w:rPr>
-              <w:t>UG, PG, PhD, SPP)</w:t>
+          </w:p>
+          <w:p>
+            <w:pPr>
+              <w:rPr>
+                <w:rFonts w:ascii="Times New Roman" w:hAnsi="Times New Roman" w:cs="Times New Roman"/>
+                <w:sz w:val="22"/>
+                <w:szCs w:val="28"/>
+              </w:rPr>
+            </w:pPr>
+            <w:r>
+              <w:rPr>
+                <w:rFonts w:ascii="Times New Roman" w:hAnsi="Times New Roman" w:cs="Times New Roman"/>
+                <w:sz w:val="22"/>
+                <w:szCs w:val="28"/>
+              </w:rPr>
+              <w:t xml:space="preserve">1: </w:t>
+            </w:r>
+            <w:r>
+              <w:rPr>
+                <w:rFonts w:ascii="Times New Roman" w:hAnsi="Times New Roman" w:cs="Times New Roman"/>
+                <w:sz w:val="22"/>
+                <w:szCs w:val="28"/>
+              </w:rPr>
+              <w:t>UG-Domestic</w:t>
+            </w:r>
+          </w:p>
+          <w:p>
+            <w:pPr>
+              <w:rPr>
+                <w:rFonts w:ascii="Times New Roman" w:hAnsi="Times New Roman" w:cs="Times New Roman"/>
+                <w:sz w:val="22"/>
+                <w:szCs w:val="28"/>
+              </w:rPr>
+            </w:pPr>
+            <w:r>
+              <w:rPr>
+                <w:rFonts w:ascii="Times New Roman" w:hAnsi="Times New Roman" w:cs="Times New Roman"/>
+                <w:sz w:val="22"/>
+                <w:szCs w:val="28"/>
+              </w:rPr>
+              <w:t xml:space="preserve">2: </w:t>
+            </w:r>
+            <w:r>
+              <w:rPr>
+                <w:rFonts w:ascii="Times New Roman" w:hAnsi="Times New Roman" w:cs="Times New Roman"/>
+                <w:sz w:val="22"/>
+                <w:szCs w:val="28"/>
+              </w:rPr>
+              <w:t>UG-SPP</w:t>
+            </w:r>
+          </w:p>
+          <w:p>
+            <w:pPr>
+              <w:rPr>
+                <w:rFonts w:ascii="Times New Roman" w:hAnsi="Times New Roman" w:cs="Times New Roman"/>
+                <w:sz w:val="22"/>
+                <w:szCs w:val="28"/>
+              </w:rPr>
+            </w:pPr>
+            <w:r>
+              <w:rPr>
+                <w:rFonts w:ascii="Times New Roman" w:hAnsi="Times New Roman" w:cs="Times New Roman"/>
+                <w:sz w:val="22"/>
+                <w:szCs w:val="28"/>
+              </w:rPr>
+              <w:t xml:space="preserve">3: </w:t>
+            </w:r>
+            <w:r>
+              <w:rPr>
+                <w:rFonts w:ascii="Times New Roman" w:hAnsi="Times New Roman" w:cs="Times New Roman"/>
+                <w:sz w:val="22"/>
+                <w:szCs w:val="28"/>
+              </w:rPr>
+              <w:t>PGT</w:t>
+            </w:r>
+          </w:p>
+          <w:p>
+            <w:pPr>
+              <w:pStyle w:val="a3"/>
+              <w:ind w:firstLineChars="0" w:firstLine="0"/>
+              <w:rPr>
+                <w:rFonts w:ascii="Times New Roman" w:hAnsi="Times New Roman" w:cs="Times New Roman"/>
+              </w:rPr>
+            </w:pPr>
+            <w:r>
+              <w:rPr>
+                <w:rFonts w:ascii="Times New Roman" w:hAnsi="Times New Roman" w:cs="Times New Roman"/>
+                <w:sz w:val="22"/>
+                <w:szCs w:val="28"/>
+              </w:rPr>
+              <w:t xml:space="preserve">4: </w:t>
+            </w:r>
+            <w:r>
+              <w:rPr>
+                <w:rFonts w:ascii="Times New Roman" w:hAnsi="Times New Roman" w:cs="Times New Roman"/>
+                <w:sz w:val="22"/>
+                <w:szCs w:val="28"/>
+              </w:rPr>
+              <w:t>PGR</w:t>
+            </w:r>
+            <w:r>
+              <w:rPr>
+                <w:rFonts w:ascii="Times New Roman" w:hAnsi="Times New Roman" w:cs="Times New Roman"/>
+              </w:rPr>
+              <w:t>)</w:t>
             </w:r>
           </w:p>
         </w:tc>
@@ -1624,6 +1803,7 @@
         <w:rPr>
           <w:rFonts w:ascii="Times New Roman" w:hAnsi="Times New Roman" w:cs="Times New Roman" w:hint="eastAsia"/>
         </w:rPr>
+        <w:lastRenderedPageBreak/>
         <w:t>接口说明</w:t>
       </w:r>
     </w:p>
@@ -1793,7 +1973,6 @@
               <w:rPr>
                 <w:rFonts w:ascii="Times New Roman" w:hAnsi="Times New Roman" w:cs="Times New Roman" w:hint="eastAsia"/>
               </w:rPr>
-              <w:lastRenderedPageBreak/>
               <w:t>user</w:t>
             </w:r>
             <w:r>
@@ -3596,6 +3775,7 @@
         <w:rPr>
           <w:rFonts w:ascii="Times New Roman" w:hAnsi="Times New Roman" w:cs="Times New Roman" w:hint="eastAsia"/>
         </w:rPr>
+        <w:lastRenderedPageBreak/>
         <w:t>接口说明</w:t>
       </w:r>
     </w:p>
@@ -3779,7 +3959,6 @@
               <w:rPr>
                 <w:rFonts w:ascii="Times New Roman" w:hAnsi="Times New Roman" w:cs="Times New Roman"/>
               </w:rPr>
-              <w:lastRenderedPageBreak/>
               <w:t>userId</w:t>
             </w:r>
             <w:proofErr w:type="spellEnd"/>
@@ -5723,6 +5902,7 @@
         <w:rPr>
           <w:rFonts w:ascii="Times New Roman" w:hAnsi="Times New Roman" w:cs="Times New Roman" w:hint="eastAsia"/>
         </w:rPr>
+        <w:lastRenderedPageBreak/>
         <w:t>接口说明</w:t>
       </w:r>
     </w:p>
@@ -5894,7 +6074,6 @@
               <w:rPr>
                 <w:rFonts w:ascii="Times New Roman" w:hAnsi="Times New Roman" w:cs="Times New Roman"/>
               </w:rPr>
-              <w:lastRenderedPageBreak/>
               <w:t>organizationId</w:t>
             </w:r>
             <w:proofErr w:type="spellEnd"/>

</xml_diff>

<commit_message>
fix bug about transmiting and onloading in index
</commit_message>
<xml_diff>
--- a/诺圈开发文档/诺圈接口文档.docx
+++ b/诺圈开发文档/诺圈接口文档.docx
@@ -4759,7 +4759,7 @@
           <w:p>
             <w:pPr>
               <w:rPr>
-                <w:rFonts w:ascii="Times New Roman" w:hAnsi="Times New Roman" w:cs="Times New Roman" w:hint="eastAsia"/>
+                <w:rFonts w:ascii="Times New Roman" w:hAnsi="Times New Roman" w:cs="Times New Roman"/>
               </w:rPr>
             </w:pPr>
             <w:proofErr w:type="spellStart"/>
@@ -4879,7 +4879,7 @@
               <w:pStyle w:val="a3"/>
               <w:ind w:firstLineChars="0" w:firstLine="0"/>
               <w:rPr>
-                <w:rFonts w:ascii="Times New Roman" w:hAnsi="Times New Roman" w:cs="Times New Roman" w:hint="eastAsia"/>
+                <w:rFonts w:ascii="Times New Roman" w:hAnsi="Times New Roman" w:cs="Times New Roman"/>
               </w:rPr>
             </w:pPr>
             <w:proofErr w:type="spellStart"/>
@@ -6128,7 +6128,7 @@
     <w:p>
       <w:pPr>
         <w:rPr>
-          <w:rFonts w:ascii="Times New Roman" w:hAnsi="Times New Roman" w:cs="Times New Roman" w:hint="eastAsia"/>
+          <w:rFonts w:ascii="Times New Roman" w:hAnsi="Times New Roman" w:cs="Times New Roman"/>
         </w:rPr>
       </w:pPr>
     </w:p>
@@ -6195,6 +6195,2210 @@
           <w:rFonts w:ascii="Times New Roman" w:hAnsi="Times New Roman" w:cs="Times New Roman"/>
         </w:rPr>
       </w:pPr>
+      <w:r>
+        <w:rPr>
+          <w:rFonts w:ascii="Times New Roman" w:hAnsi="Times New Roman" w:cs="Times New Roman"/>
+          <w:b/>
+          <w:bCs/>
+          <w:sz w:val="22"/>
+          <w:szCs w:val="28"/>
+        </w:rPr>
+        <w:t>4</w:t>
+      </w:r>
+      <w:r>
+        <w:rPr>
+          <w:rFonts w:ascii="Times New Roman" w:hAnsi="Times New Roman" w:cs="Times New Roman" w:hint="eastAsia"/>
+          <w:b/>
+          <w:bCs/>
+          <w:sz w:val="22"/>
+          <w:szCs w:val="28"/>
+        </w:rPr>
+        <w:t>．</w:t>
+      </w:r>
+      <w:r>
+        <w:rPr>
+          <w:rFonts w:ascii="Times New Roman" w:hAnsi="Times New Roman" w:cs="Times New Roman" w:hint="eastAsia"/>
+          <w:b/>
+          <w:bCs/>
+          <w:sz w:val="22"/>
+          <w:szCs w:val="28"/>
+        </w:rPr>
+        <w:t>举报相关接口</w:t>
+      </w:r>
+      <w:r>
+        <w:rPr>
+          <w:rFonts w:ascii="Times New Roman" w:hAnsi="Times New Roman" w:cs="Times New Roman" w:hint="eastAsia"/>
+          <w:b/>
+          <w:bCs/>
+          <w:sz w:val="22"/>
+          <w:szCs w:val="28"/>
+        </w:rPr>
+        <w:t xml:space="preserve"> </w:t>
+      </w:r>
+      <w:r>
+        <w:rPr>
+          <w:rFonts w:ascii="Times New Roman" w:hAnsi="Times New Roman" w:cs="Times New Roman"/>
+          <w:b/>
+          <w:bCs/>
+          <w:sz w:val="22"/>
+          <w:szCs w:val="28"/>
+        </w:rPr>
+        <w:t>–</w:t>
+      </w:r>
+      <w:proofErr w:type="spellStart"/>
+      <w:r>
+        <w:rPr>
+          <w:rFonts w:ascii="Times New Roman" w:hAnsi="Times New Roman" w:cs="Times New Roman" w:hint="eastAsia"/>
+          <w:b/>
+          <w:bCs/>
+          <w:sz w:val="22"/>
+          <w:szCs w:val="28"/>
+        </w:rPr>
+        <w:t>ReportController</w:t>
+      </w:r>
+      <w:proofErr w:type="spellEnd"/>
+    </w:p>
+    <w:p>
+      <w:pPr>
+        <w:rPr>
+          <w:rFonts w:ascii="Times New Roman" w:hAnsi="Times New Roman" w:cs="Times New Roman"/>
+          <w:b/>
+          <w:bCs/>
+          <w:color w:val="FF0000"/>
+        </w:rPr>
+      </w:pPr>
+    </w:p>
+    <w:p>
+      <w:pPr>
+        <w:pStyle w:val="a3"/>
+        <w:numPr>
+          <w:ilvl w:val="1"/>
+          <w:numId w:val="2"/>
+        </w:numPr>
+        <w:ind w:firstLineChars="0"/>
+        <w:rPr>
+          <w:rFonts w:ascii="Times New Roman" w:hAnsi="Times New Roman" w:cs="Times New Roman"/>
+          <w:b/>
+          <w:bCs/>
+          <w:color w:val="FF0000"/>
+        </w:rPr>
+      </w:pPr>
+      <w:proofErr w:type="spellStart"/>
+      <w:r>
+        <w:rPr>
+          <w:rFonts w:ascii="Times New Roman" w:hAnsi="Times New Roman" w:cs="Times New Roman" w:hint="eastAsia"/>
+          <w:b/>
+          <w:bCs/>
+          <w:color w:val="FF0000"/>
+        </w:rPr>
+        <w:t>report</w:t>
+      </w:r>
+      <w:r>
+        <w:rPr>
+          <w:rFonts w:ascii="Times New Roman" w:hAnsi="Times New Roman" w:cs="Times New Roman"/>
+          <w:b/>
+          <w:bCs/>
+          <w:color w:val="FF0000"/>
+        </w:rPr>
+        <w:t>Published</w:t>
+      </w:r>
+      <w:proofErr w:type="spellEnd"/>
+    </w:p>
+    <w:p>
+      <w:pPr>
+        <w:pStyle w:val="a3"/>
+        <w:numPr>
+          <w:ilvl w:val="2"/>
+          <w:numId w:val="2"/>
+        </w:numPr>
+        <w:ind w:firstLineChars="0"/>
+        <w:rPr>
+          <w:rFonts w:ascii="Times New Roman" w:hAnsi="Times New Roman" w:cs="Times New Roman"/>
+        </w:rPr>
+      </w:pPr>
+      <w:r>
+        <w:rPr>
+          <w:rFonts w:ascii="Times New Roman" w:hAnsi="Times New Roman" w:cs="Times New Roman" w:hint="eastAsia"/>
+        </w:rPr>
+        <w:t>接口说明</w:t>
+      </w:r>
+    </w:p>
+    <w:p>
+      <w:pPr>
+        <w:pStyle w:val="a3"/>
+        <w:ind w:left="720" w:firstLineChars="0" w:firstLine="0"/>
+        <w:rPr>
+          <w:rFonts w:ascii="Times New Roman" w:hAnsi="Times New Roman" w:cs="Times New Roman"/>
+        </w:rPr>
+      </w:pPr>
+      <w:r>
+        <w:rPr>
+          <w:rFonts w:ascii="Times New Roman" w:hAnsi="Times New Roman" w:cs="Times New Roman" w:hint="eastAsia"/>
+        </w:rPr>
+        <w:t>举报发布的内容</w:t>
+      </w:r>
+    </w:p>
+    <w:p>
+      <w:pPr>
+        <w:pStyle w:val="a3"/>
+        <w:ind w:left="720" w:firstLineChars="0" w:firstLine="0"/>
+        <w:rPr>
+          <w:rFonts w:ascii="Times New Roman" w:hAnsi="Times New Roman" w:cs="Times New Roman"/>
+        </w:rPr>
+      </w:pPr>
+    </w:p>
+    <w:p>
+      <w:pPr>
+        <w:pStyle w:val="a3"/>
+        <w:numPr>
+          <w:ilvl w:val="2"/>
+          <w:numId w:val="2"/>
+        </w:numPr>
+        <w:ind w:firstLineChars="0"/>
+        <w:rPr>
+          <w:rFonts w:ascii="Times New Roman" w:hAnsi="Times New Roman" w:cs="Times New Roman"/>
+        </w:rPr>
+      </w:pPr>
+      <w:r>
+        <w:rPr>
+          <w:rFonts w:ascii="Times New Roman" w:hAnsi="Times New Roman" w:cs="Times New Roman" w:hint="eastAsia"/>
+        </w:rPr>
+        <w:t>请求参数</w:t>
+      </w:r>
+    </w:p>
+    <w:tbl>
+      <w:tblPr>
+        <w:tblStyle w:val="a6"/>
+        <w:tblW w:w="7639" w:type="dxa"/>
+        <w:tblInd w:w="720" w:type="dxa"/>
+        <w:tblLook w:val="04A0" w:firstRow="1" w:lastRow="0" w:firstColumn="1" w:lastColumn="0" w:noHBand="0" w:noVBand="1"/>
+      </w:tblPr>
+      <w:tblGrid>
+        <w:gridCol w:w="1508"/>
+        <w:gridCol w:w="1508"/>
+        <w:gridCol w:w="1221"/>
+        <w:gridCol w:w="3402"/>
+      </w:tblGrid>
+      <w:tr>
+        <w:tc>
+          <w:tcPr>
+            <w:tcW w:w="1508" w:type="dxa"/>
+            <w:shd w:val="clear" w:color="auto" w:fill="B4C6E7" w:themeFill="accent1" w:themeFillTint="66"/>
+          </w:tcPr>
+          <w:p>
+            <w:pPr>
+              <w:rPr>
+                <w:rFonts w:ascii="Times New Roman" w:hAnsi="Times New Roman" w:cs="Times New Roman"/>
+                <w:color w:val="000000" w:themeColor="text1"/>
+              </w:rPr>
+            </w:pPr>
+            <w:r>
+              <w:rPr>
+                <w:rFonts w:ascii="Times New Roman" w:hAnsi="Times New Roman" w:cs="Times New Roman" w:hint="eastAsia"/>
+                <w:color w:val="000000" w:themeColor="text1"/>
+              </w:rPr>
+              <w:t>参数名</w:t>
+            </w:r>
+          </w:p>
+        </w:tc>
+        <w:tc>
+          <w:tcPr>
+            <w:tcW w:w="1508" w:type="dxa"/>
+            <w:shd w:val="clear" w:color="auto" w:fill="B4C6E7" w:themeFill="accent1" w:themeFillTint="66"/>
+          </w:tcPr>
+          <w:p>
+            <w:pPr>
+              <w:pStyle w:val="a3"/>
+              <w:ind w:firstLineChars="0" w:firstLine="0"/>
+              <w:rPr>
+                <w:rFonts w:ascii="Times New Roman" w:hAnsi="Times New Roman" w:cs="Times New Roman"/>
+                <w:color w:val="000000" w:themeColor="text1"/>
+              </w:rPr>
+            </w:pPr>
+            <w:r>
+              <w:rPr>
+                <w:rFonts w:ascii="Times New Roman" w:hAnsi="Times New Roman" w:cs="Times New Roman" w:hint="eastAsia"/>
+                <w:color w:val="000000" w:themeColor="text1"/>
+              </w:rPr>
+              <w:t>参数类型</w:t>
+            </w:r>
+          </w:p>
+        </w:tc>
+        <w:tc>
+          <w:tcPr>
+            <w:tcW w:w="1221" w:type="dxa"/>
+            <w:shd w:val="clear" w:color="auto" w:fill="B4C6E7" w:themeFill="accent1" w:themeFillTint="66"/>
+          </w:tcPr>
+          <w:p>
+            <w:pPr>
+              <w:pStyle w:val="a3"/>
+              <w:ind w:firstLineChars="0" w:firstLine="0"/>
+              <w:rPr>
+                <w:rFonts w:ascii="Times New Roman" w:hAnsi="Times New Roman" w:cs="Times New Roman"/>
+                <w:color w:val="000000" w:themeColor="text1"/>
+              </w:rPr>
+            </w:pPr>
+            <w:r>
+              <w:rPr>
+                <w:rFonts w:ascii="Times New Roman" w:hAnsi="Times New Roman" w:cs="Times New Roman" w:hint="eastAsia"/>
+                <w:color w:val="000000" w:themeColor="text1"/>
+              </w:rPr>
+              <w:t>required</w:t>
+            </w:r>
+          </w:p>
+        </w:tc>
+        <w:tc>
+          <w:tcPr>
+            <w:tcW w:w="3402" w:type="dxa"/>
+            <w:shd w:val="clear" w:color="auto" w:fill="B4C6E7" w:themeFill="accent1" w:themeFillTint="66"/>
+          </w:tcPr>
+          <w:p>
+            <w:pPr>
+              <w:pStyle w:val="a3"/>
+              <w:ind w:firstLineChars="0" w:firstLine="0"/>
+              <w:rPr>
+                <w:rFonts w:ascii="Times New Roman" w:hAnsi="Times New Roman" w:cs="Times New Roman"/>
+                <w:color w:val="000000" w:themeColor="text1"/>
+              </w:rPr>
+            </w:pPr>
+            <w:r>
+              <w:rPr>
+                <w:rFonts w:ascii="Times New Roman" w:hAnsi="Times New Roman" w:cs="Times New Roman" w:hint="eastAsia"/>
+                <w:color w:val="000000" w:themeColor="text1"/>
+              </w:rPr>
+              <w:t>参数详情</w:t>
+            </w:r>
+          </w:p>
+        </w:tc>
+      </w:tr>
+      <w:tr>
+        <w:tc>
+          <w:tcPr>
+            <w:tcW w:w="1508" w:type="dxa"/>
+          </w:tcPr>
+          <w:p>
+            <w:pPr>
+              <w:rPr>
+                <w:rFonts w:ascii="Times New Roman" w:hAnsi="Times New Roman" w:cs="Times New Roman"/>
+              </w:rPr>
+            </w:pPr>
+            <w:proofErr w:type="spellStart"/>
+            <w:r>
+              <w:rPr>
+                <w:rFonts w:ascii="Times New Roman" w:hAnsi="Times New Roman" w:cs="Times New Roman"/>
+              </w:rPr>
+              <w:t>userId</w:t>
+            </w:r>
+            <w:proofErr w:type="spellEnd"/>
+          </w:p>
+        </w:tc>
+        <w:tc>
+          <w:tcPr>
+            <w:tcW w:w="1508" w:type="dxa"/>
+          </w:tcPr>
+          <w:p>
+            <w:pPr>
+              <w:pStyle w:val="a3"/>
+              <w:ind w:firstLineChars="0" w:firstLine="0"/>
+              <w:rPr>
+                <w:rFonts w:ascii="Times New Roman" w:hAnsi="Times New Roman" w:cs="Times New Roman"/>
+              </w:rPr>
+            </w:pPr>
+            <w:r>
+              <w:rPr>
+                <w:rFonts w:ascii="Times New Roman" w:hAnsi="Times New Roman" w:cs="Times New Roman" w:hint="eastAsia"/>
+              </w:rPr>
+              <w:t>S</w:t>
+            </w:r>
+            <w:r>
+              <w:rPr>
+                <w:rFonts w:ascii="Times New Roman" w:hAnsi="Times New Roman" w:cs="Times New Roman"/>
+              </w:rPr>
+              <w:t>tring</w:t>
+            </w:r>
+          </w:p>
+        </w:tc>
+        <w:tc>
+          <w:tcPr>
+            <w:tcW w:w="1221" w:type="dxa"/>
+          </w:tcPr>
+          <w:p>
+            <w:pPr>
+              <w:pStyle w:val="a3"/>
+              <w:ind w:firstLineChars="0" w:firstLine="0"/>
+              <w:rPr>
+                <w:rFonts w:ascii="Times New Roman" w:hAnsi="Times New Roman" w:cs="Times New Roman"/>
+              </w:rPr>
+            </w:pPr>
+            <w:r>
+              <w:rPr>
+                <w:rFonts w:ascii="Times New Roman" w:hAnsi="Times New Roman" w:cs="Times New Roman" w:hint="eastAsia"/>
+              </w:rPr>
+              <w:t>t</w:t>
+            </w:r>
+            <w:r>
+              <w:rPr>
+                <w:rFonts w:ascii="Times New Roman" w:hAnsi="Times New Roman" w:cs="Times New Roman"/>
+              </w:rPr>
+              <w:t>rue</w:t>
+            </w:r>
+          </w:p>
+        </w:tc>
+        <w:tc>
+          <w:tcPr>
+            <w:tcW w:w="3402" w:type="dxa"/>
+          </w:tcPr>
+          <w:p>
+            <w:pPr>
+              <w:pStyle w:val="a3"/>
+              <w:ind w:firstLineChars="0" w:firstLine="0"/>
+              <w:rPr>
+                <w:rFonts w:ascii="Times New Roman" w:hAnsi="Times New Roman" w:cs="Times New Roman"/>
+              </w:rPr>
+            </w:pPr>
+            <w:r>
+              <w:rPr>
+                <w:rFonts w:ascii="Times New Roman" w:hAnsi="Times New Roman" w:cs="Times New Roman" w:hint="eastAsia"/>
+              </w:rPr>
+              <w:t>操作者</w:t>
+            </w:r>
+            <w:r>
+              <w:rPr>
+                <w:rFonts w:ascii="Times New Roman" w:hAnsi="Times New Roman" w:cs="Times New Roman" w:hint="eastAsia"/>
+              </w:rPr>
+              <w:t>id</w:t>
+            </w:r>
+          </w:p>
+        </w:tc>
+      </w:tr>
+      <w:tr>
+        <w:tc>
+          <w:tcPr>
+            <w:tcW w:w="1508" w:type="dxa"/>
+          </w:tcPr>
+          <w:p>
+            <w:pPr>
+              <w:rPr>
+                <w:rFonts w:ascii="Times New Roman" w:hAnsi="Times New Roman" w:cs="Times New Roman"/>
+              </w:rPr>
+            </w:pPr>
+            <w:proofErr w:type="spellStart"/>
+            <w:r>
+              <w:rPr>
+                <w:rFonts w:ascii="Times New Roman" w:hAnsi="Times New Roman" w:cs="Times New Roman" w:hint="eastAsia"/>
+              </w:rPr>
+              <w:t>t</w:t>
+            </w:r>
+            <w:r>
+              <w:rPr>
+                <w:rFonts w:ascii="Times New Roman" w:hAnsi="Times New Roman" w:cs="Times New Roman"/>
+              </w:rPr>
+              <w:t>argetType</w:t>
+            </w:r>
+            <w:proofErr w:type="spellEnd"/>
+          </w:p>
+        </w:tc>
+        <w:tc>
+          <w:tcPr>
+            <w:tcW w:w="1508" w:type="dxa"/>
+          </w:tcPr>
+          <w:p>
+            <w:pPr>
+              <w:pStyle w:val="a3"/>
+              <w:ind w:firstLineChars="0" w:firstLine="0"/>
+              <w:rPr>
+                <w:rFonts w:ascii="Times New Roman" w:hAnsi="Times New Roman" w:cs="Times New Roman"/>
+              </w:rPr>
+            </w:pPr>
+            <w:r>
+              <w:rPr>
+                <w:rFonts w:ascii="Times New Roman" w:hAnsi="Times New Roman" w:cs="Times New Roman" w:hint="eastAsia"/>
+              </w:rPr>
+              <w:t>S</w:t>
+            </w:r>
+            <w:r>
+              <w:rPr>
+                <w:rFonts w:ascii="Times New Roman" w:hAnsi="Times New Roman" w:cs="Times New Roman"/>
+              </w:rPr>
+              <w:t>tring</w:t>
+            </w:r>
+          </w:p>
+        </w:tc>
+        <w:tc>
+          <w:tcPr>
+            <w:tcW w:w="1221" w:type="dxa"/>
+          </w:tcPr>
+          <w:p>
+            <w:pPr>
+              <w:pStyle w:val="a3"/>
+              <w:ind w:firstLineChars="0" w:firstLine="0"/>
+              <w:rPr>
+                <w:rFonts w:ascii="Times New Roman" w:hAnsi="Times New Roman" w:cs="Times New Roman"/>
+              </w:rPr>
+            </w:pPr>
+            <w:r>
+              <w:rPr>
+                <w:rFonts w:ascii="Times New Roman" w:hAnsi="Times New Roman" w:cs="Times New Roman" w:hint="eastAsia"/>
+              </w:rPr>
+              <w:t>t</w:t>
+            </w:r>
+            <w:r>
+              <w:rPr>
+                <w:rFonts w:ascii="Times New Roman" w:hAnsi="Times New Roman" w:cs="Times New Roman"/>
+              </w:rPr>
+              <w:t>rue</w:t>
+            </w:r>
+          </w:p>
+        </w:tc>
+        <w:tc>
+          <w:tcPr>
+            <w:tcW w:w="3402" w:type="dxa"/>
+          </w:tcPr>
+          <w:p>
+            <w:pPr>
+              <w:pStyle w:val="a3"/>
+              <w:ind w:firstLineChars="0" w:firstLine="0"/>
+              <w:rPr>
+                <w:rFonts w:ascii="Times New Roman" w:hAnsi="Times New Roman" w:cs="Times New Roman"/>
+              </w:rPr>
+            </w:pPr>
+            <w:r>
+              <w:rPr>
+                <w:rFonts w:ascii="Times New Roman" w:hAnsi="Times New Roman" w:cs="Times New Roman" w:hint="eastAsia"/>
+              </w:rPr>
+              <w:t>被举报对象的类型</w:t>
+            </w:r>
+          </w:p>
+          <w:p>
+            <w:pPr>
+              <w:pStyle w:val="a3"/>
+              <w:ind w:firstLineChars="0" w:firstLine="0"/>
+              <w:rPr>
+                <w:rFonts w:ascii="Times New Roman" w:hAnsi="Times New Roman" w:cs="Times New Roman"/>
+              </w:rPr>
+            </w:pPr>
+            <w:r>
+              <w:rPr>
+                <w:rFonts w:ascii="Times New Roman" w:hAnsi="Times New Roman" w:cs="Times New Roman" w:hint="eastAsia"/>
+              </w:rPr>
+              <w:t>文章</w:t>
+            </w:r>
+            <w:r>
+              <w:rPr>
+                <w:rFonts w:ascii="Times New Roman" w:hAnsi="Times New Roman" w:cs="Times New Roman" w:hint="eastAsia"/>
+              </w:rPr>
+              <w:t>:</w:t>
+            </w:r>
+            <w:r>
+              <w:rPr>
+                <w:rFonts w:ascii="Times New Roman" w:hAnsi="Times New Roman" w:cs="Times New Roman"/>
+              </w:rPr>
+              <w:t xml:space="preserve"> </w:t>
+            </w:r>
+            <w:r>
+              <w:rPr>
+                <w:rFonts w:ascii="Times New Roman" w:hAnsi="Times New Roman" w:cs="Times New Roman" w:hint="eastAsia"/>
+              </w:rPr>
+              <w:t>ARTICLE</w:t>
+            </w:r>
+          </w:p>
+          <w:p>
+            <w:pPr>
+              <w:pStyle w:val="a3"/>
+              <w:ind w:firstLineChars="0" w:firstLine="0"/>
+              <w:rPr>
+                <w:rFonts w:ascii="Times New Roman" w:hAnsi="Times New Roman" w:cs="Times New Roman"/>
+              </w:rPr>
+            </w:pPr>
+            <w:r>
+              <w:rPr>
+                <w:rFonts w:ascii="Times New Roman" w:hAnsi="Times New Roman" w:cs="Times New Roman" w:hint="eastAsia"/>
+              </w:rPr>
+              <w:t>长文章</w:t>
+            </w:r>
+            <w:r>
+              <w:rPr>
+                <w:rFonts w:ascii="Times New Roman" w:hAnsi="Times New Roman" w:cs="Times New Roman" w:hint="eastAsia"/>
+              </w:rPr>
+              <w:t>:</w:t>
+            </w:r>
+            <w:r>
+              <w:rPr>
+                <w:rFonts w:ascii="Times New Roman" w:hAnsi="Times New Roman" w:cs="Times New Roman"/>
+              </w:rPr>
+              <w:t>LONGARTICLE</w:t>
+            </w:r>
+          </w:p>
+          <w:p>
+            <w:pPr>
+              <w:pStyle w:val="a3"/>
+              <w:ind w:firstLineChars="0" w:firstLine="0"/>
+              <w:rPr>
+                <w:rFonts w:ascii="Times New Roman" w:hAnsi="Times New Roman" w:cs="Times New Roman"/>
+              </w:rPr>
+            </w:pPr>
+            <w:r>
+              <w:rPr>
+                <w:rFonts w:ascii="Times New Roman" w:hAnsi="Times New Roman" w:cs="Times New Roman" w:hint="eastAsia"/>
+              </w:rPr>
+              <w:t>评论</w:t>
+            </w:r>
+            <w:r>
+              <w:rPr>
+                <w:rFonts w:ascii="Times New Roman" w:hAnsi="Times New Roman" w:cs="Times New Roman" w:hint="eastAsia"/>
+              </w:rPr>
+              <w:t>:</w:t>
+            </w:r>
+            <w:r>
+              <w:rPr>
+                <w:rFonts w:ascii="Times New Roman" w:hAnsi="Times New Roman" w:cs="Times New Roman"/>
+              </w:rPr>
+              <w:t>COMMENT</w:t>
+            </w:r>
+          </w:p>
+        </w:tc>
+      </w:tr>
+      <w:tr>
+        <w:tc>
+          <w:tcPr>
+            <w:tcW w:w="1508" w:type="dxa"/>
+          </w:tcPr>
+          <w:p>
+            <w:pPr>
+              <w:rPr>
+                <w:rFonts w:ascii="Times New Roman" w:hAnsi="Times New Roman" w:cs="Times New Roman"/>
+              </w:rPr>
+            </w:pPr>
+            <w:proofErr w:type="spellStart"/>
+            <w:r>
+              <w:rPr>
+                <w:rFonts w:ascii="Times New Roman" w:hAnsi="Times New Roman" w:cs="Times New Roman"/>
+              </w:rPr>
+              <w:t>T</w:t>
+            </w:r>
+            <w:r>
+              <w:rPr>
+                <w:rFonts w:ascii="Times New Roman" w:hAnsi="Times New Roman" w:cs="Times New Roman" w:hint="eastAsia"/>
+              </w:rPr>
+              <w:t>argetId</w:t>
+            </w:r>
+            <w:proofErr w:type="spellEnd"/>
+          </w:p>
+        </w:tc>
+        <w:tc>
+          <w:tcPr>
+            <w:tcW w:w="1508" w:type="dxa"/>
+          </w:tcPr>
+          <w:p>
+            <w:pPr>
+              <w:pStyle w:val="a3"/>
+              <w:ind w:firstLineChars="0" w:firstLine="0"/>
+              <w:rPr>
+                <w:rFonts w:ascii="Times New Roman" w:hAnsi="Times New Roman" w:cs="Times New Roman"/>
+              </w:rPr>
+            </w:pPr>
+            <w:r>
+              <w:rPr>
+                <w:rFonts w:ascii="Times New Roman" w:hAnsi="Times New Roman" w:cs="Times New Roman" w:hint="eastAsia"/>
+              </w:rPr>
+              <w:t>String</w:t>
+            </w:r>
+          </w:p>
+        </w:tc>
+        <w:tc>
+          <w:tcPr>
+            <w:tcW w:w="1221" w:type="dxa"/>
+          </w:tcPr>
+          <w:p>
+            <w:pPr>
+              <w:pStyle w:val="a3"/>
+              <w:ind w:firstLineChars="0" w:firstLine="0"/>
+              <w:rPr>
+                <w:rFonts w:ascii="Times New Roman" w:hAnsi="Times New Roman" w:cs="Times New Roman"/>
+              </w:rPr>
+            </w:pPr>
+            <w:r>
+              <w:rPr>
+                <w:rFonts w:ascii="Times New Roman" w:hAnsi="Times New Roman" w:cs="Times New Roman"/>
+              </w:rPr>
+              <w:t>T</w:t>
+            </w:r>
+            <w:r>
+              <w:rPr>
+                <w:rFonts w:ascii="Times New Roman" w:hAnsi="Times New Roman" w:cs="Times New Roman" w:hint="eastAsia"/>
+              </w:rPr>
+              <w:t>rue</w:t>
+            </w:r>
+          </w:p>
+        </w:tc>
+        <w:tc>
+          <w:tcPr>
+            <w:tcW w:w="3402" w:type="dxa"/>
+          </w:tcPr>
+          <w:p>
+            <w:pPr>
+              <w:pStyle w:val="a3"/>
+              <w:ind w:firstLineChars="0" w:firstLine="0"/>
+              <w:rPr>
+                <w:rFonts w:ascii="Times New Roman" w:hAnsi="Times New Roman" w:cs="Times New Roman"/>
+              </w:rPr>
+            </w:pPr>
+            <w:r>
+              <w:rPr>
+                <w:rFonts w:ascii="Times New Roman" w:hAnsi="Times New Roman" w:cs="Times New Roman" w:hint="eastAsia"/>
+              </w:rPr>
+              <w:t>被举报对象的</w:t>
+            </w:r>
+            <w:r>
+              <w:rPr>
+                <w:rFonts w:ascii="Times New Roman" w:hAnsi="Times New Roman" w:cs="Times New Roman" w:hint="eastAsia"/>
+              </w:rPr>
+              <w:t>id</w:t>
+            </w:r>
+          </w:p>
+        </w:tc>
+      </w:tr>
+    </w:tbl>
+    <w:p>
+      <w:pPr>
+        <w:pStyle w:val="a3"/>
+        <w:ind w:left="720" w:firstLineChars="0" w:firstLine="0"/>
+        <w:rPr>
+          <w:rFonts w:ascii="Times New Roman" w:hAnsi="Times New Roman" w:cs="Times New Roman"/>
+        </w:rPr>
+      </w:pPr>
+    </w:p>
+    <w:p>
+      <w:pPr>
+        <w:pStyle w:val="a3"/>
+        <w:numPr>
+          <w:ilvl w:val="2"/>
+          <w:numId w:val="2"/>
+        </w:numPr>
+        <w:ind w:firstLineChars="0"/>
+        <w:rPr>
+          <w:rFonts w:ascii="Times New Roman" w:hAnsi="Times New Roman" w:cs="Times New Roman"/>
+        </w:rPr>
+      </w:pPr>
+      <w:r>
+        <w:rPr>
+          <w:rFonts w:ascii="Times New Roman" w:hAnsi="Times New Roman" w:cs="Times New Roman" w:hint="eastAsia"/>
+        </w:rPr>
+        <w:t>返回参数</w:t>
+      </w:r>
+    </w:p>
+    <w:p>
+      <w:pPr>
+        <w:pStyle w:val="a3"/>
+        <w:ind w:left="720" w:firstLineChars="0" w:firstLine="0"/>
+        <w:rPr>
+          <w:rFonts w:ascii="Times New Roman" w:hAnsi="Times New Roman" w:cs="Times New Roman"/>
+        </w:rPr>
+      </w:pPr>
+      <w:proofErr w:type="spellStart"/>
+      <w:r>
+        <w:rPr>
+          <w:rFonts w:ascii="Times New Roman" w:hAnsi="Times New Roman" w:cs="Times New Roman" w:hint="eastAsia"/>
+        </w:rPr>
+        <w:t>JSONResult</w:t>
+      </w:r>
+      <w:proofErr w:type="spellEnd"/>
+    </w:p>
+    <w:p>
+      <w:pPr>
+        <w:pStyle w:val="a3"/>
+        <w:ind w:left="720" w:firstLineChars="0" w:firstLine="0"/>
+        <w:rPr>
+          <w:rFonts w:ascii="Times New Roman" w:hAnsi="Times New Roman" w:cs="Times New Roman"/>
+        </w:rPr>
+      </w:pPr>
+    </w:p>
+    <w:p>
+      <w:pPr>
+        <w:rPr>
+          <w:rFonts w:ascii="Times New Roman" w:hAnsi="Times New Roman" w:cs="Times New Roman"/>
+        </w:rPr>
+      </w:pPr>
+    </w:p>
+    <w:p>
+      <w:pPr>
+        <w:pStyle w:val="a3"/>
+        <w:numPr>
+          <w:ilvl w:val="0"/>
+          <w:numId w:val="2"/>
+        </w:numPr>
+        <w:ind w:firstLineChars="0"/>
+        <w:rPr>
+          <w:rFonts w:ascii="Times New Roman" w:hAnsi="Times New Roman" w:cs="Times New Roman"/>
+        </w:rPr>
+      </w:pPr>
+      <w:r>
+        <w:rPr>
+          <w:rFonts w:ascii="Times New Roman" w:hAnsi="Times New Roman" w:cs="Times New Roman" w:hint="eastAsia"/>
+          <w:b/>
+          <w:bCs/>
+          <w:sz w:val="22"/>
+          <w:szCs w:val="28"/>
+        </w:rPr>
+        <w:t>后台相关接口</w:t>
+      </w:r>
+      <w:r>
+        <w:rPr>
+          <w:rFonts w:ascii="Times New Roman" w:hAnsi="Times New Roman" w:cs="Times New Roman" w:hint="eastAsia"/>
+          <w:b/>
+          <w:bCs/>
+          <w:sz w:val="22"/>
+          <w:szCs w:val="28"/>
+        </w:rPr>
+        <w:t xml:space="preserve"> </w:t>
+      </w:r>
+      <w:r>
+        <w:rPr>
+          <w:rFonts w:ascii="Times New Roman" w:hAnsi="Times New Roman" w:cs="Times New Roman"/>
+          <w:b/>
+          <w:bCs/>
+          <w:sz w:val="22"/>
+          <w:szCs w:val="28"/>
+        </w:rPr>
+        <w:t>–</w:t>
+      </w:r>
+      <w:proofErr w:type="spellStart"/>
+      <w:r>
+        <w:rPr>
+          <w:rFonts w:ascii="Times New Roman" w:hAnsi="Times New Roman" w:cs="Times New Roman" w:hint="eastAsia"/>
+          <w:b/>
+          <w:bCs/>
+          <w:sz w:val="22"/>
+          <w:szCs w:val="28"/>
+        </w:rPr>
+        <w:t>A</w:t>
+      </w:r>
+      <w:r>
+        <w:rPr>
+          <w:rFonts w:ascii="Times New Roman" w:hAnsi="Times New Roman" w:cs="Times New Roman"/>
+          <w:b/>
+          <w:bCs/>
+          <w:sz w:val="22"/>
+          <w:szCs w:val="28"/>
+        </w:rPr>
+        <w:t>dmin</w:t>
+      </w:r>
+      <w:r>
+        <w:rPr>
+          <w:rFonts w:ascii="Times New Roman" w:hAnsi="Times New Roman" w:cs="Times New Roman" w:hint="eastAsia"/>
+          <w:b/>
+          <w:bCs/>
+          <w:sz w:val="22"/>
+          <w:szCs w:val="28"/>
+        </w:rPr>
+        <w:t>Controller</w:t>
+      </w:r>
+      <w:proofErr w:type="spellEnd"/>
+    </w:p>
+    <w:p>
+      <w:pPr>
+        <w:rPr>
+          <w:rFonts w:ascii="Times New Roman" w:hAnsi="Times New Roman" w:cs="Times New Roman"/>
+        </w:rPr>
+      </w:pPr>
+    </w:p>
+    <w:p>
+      <w:pPr>
+        <w:pStyle w:val="a3"/>
+        <w:numPr>
+          <w:ilvl w:val="1"/>
+          <w:numId w:val="2"/>
+        </w:numPr>
+        <w:ind w:firstLineChars="0"/>
+        <w:rPr>
+          <w:rFonts w:ascii="Times New Roman" w:hAnsi="Times New Roman" w:cs="Times New Roman"/>
+          <w:b/>
+          <w:bCs/>
+          <w:color w:val="FF0000"/>
+        </w:rPr>
+      </w:pPr>
+      <w:proofErr w:type="spellStart"/>
+      <w:r>
+        <w:rPr>
+          <w:rFonts w:ascii="Times New Roman" w:hAnsi="Times New Roman" w:cs="Times New Roman"/>
+          <w:b/>
+          <w:bCs/>
+          <w:color w:val="FF0000"/>
+        </w:rPr>
+        <w:t>g</w:t>
+      </w:r>
+      <w:r>
+        <w:rPr>
+          <w:rFonts w:ascii="Times New Roman" w:hAnsi="Times New Roman" w:cs="Times New Roman" w:hint="eastAsia"/>
+          <w:b/>
+          <w:bCs/>
+          <w:color w:val="FF0000"/>
+        </w:rPr>
+        <w:t>et</w:t>
+      </w:r>
+      <w:r>
+        <w:rPr>
+          <w:rFonts w:ascii="Times New Roman" w:hAnsi="Times New Roman" w:cs="Times New Roman"/>
+          <w:b/>
+          <w:bCs/>
+          <w:color w:val="FF0000"/>
+        </w:rPr>
+        <w:t>ArticleById</w:t>
+      </w:r>
+      <w:r>
+        <w:rPr>
+          <w:rFonts w:ascii="Times New Roman" w:hAnsi="Times New Roman" w:cs="Times New Roman" w:hint="eastAsia"/>
+          <w:b/>
+          <w:bCs/>
+          <w:color w:val="FF0000"/>
+        </w:rPr>
+        <w:t>Admin</w:t>
+      </w:r>
+      <w:proofErr w:type="spellEnd"/>
+    </w:p>
+    <w:p>
+      <w:pPr>
+        <w:pStyle w:val="a3"/>
+        <w:numPr>
+          <w:ilvl w:val="2"/>
+          <w:numId w:val="2"/>
+        </w:numPr>
+        <w:ind w:firstLineChars="0"/>
+        <w:rPr>
+          <w:rFonts w:ascii="Times New Roman" w:hAnsi="Times New Roman" w:cs="Times New Roman"/>
+        </w:rPr>
+      </w:pPr>
+      <w:r>
+        <w:rPr>
+          <w:rFonts w:ascii="Times New Roman" w:hAnsi="Times New Roman" w:cs="Times New Roman" w:hint="eastAsia"/>
+        </w:rPr>
+        <w:t>接口说明</w:t>
+      </w:r>
+    </w:p>
+    <w:p>
+      <w:pPr>
+        <w:pStyle w:val="a3"/>
+        <w:ind w:left="720" w:firstLineChars="0" w:firstLine="0"/>
+        <w:rPr>
+          <w:rFonts w:ascii="Times New Roman" w:hAnsi="Times New Roman" w:cs="Times New Roman"/>
+        </w:rPr>
+      </w:pPr>
+      <w:r>
+        <w:rPr>
+          <w:rFonts w:ascii="Times New Roman" w:hAnsi="Times New Roman" w:cs="Times New Roman" w:hint="eastAsia"/>
+        </w:rPr>
+        <w:t>在后台根据文章</w:t>
+      </w:r>
+      <w:r>
+        <w:rPr>
+          <w:rFonts w:ascii="Times New Roman" w:hAnsi="Times New Roman" w:cs="Times New Roman" w:hint="eastAsia"/>
+        </w:rPr>
+        <w:t>Id</w:t>
+      </w:r>
+      <w:r>
+        <w:rPr>
+          <w:rFonts w:ascii="Times New Roman" w:hAnsi="Times New Roman" w:cs="Times New Roman" w:hint="eastAsia"/>
+        </w:rPr>
+        <w:t>查看文章（不会增加浏览量）</w:t>
+      </w:r>
+    </w:p>
+    <w:p>
+      <w:pPr>
+        <w:pStyle w:val="a3"/>
+        <w:ind w:left="720" w:firstLineChars="0" w:firstLine="0"/>
+        <w:rPr>
+          <w:rFonts w:ascii="Times New Roman" w:hAnsi="Times New Roman" w:cs="Times New Roman"/>
+        </w:rPr>
+      </w:pPr>
+    </w:p>
+    <w:p>
+      <w:pPr>
+        <w:pStyle w:val="a3"/>
+        <w:numPr>
+          <w:ilvl w:val="2"/>
+          <w:numId w:val="2"/>
+        </w:numPr>
+        <w:ind w:firstLineChars="0"/>
+        <w:rPr>
+          <w:rFonts w:ascii="Times New Roman" w:hAnsi="Times New Roman" w:cs="Times New Roman"/>
+        </w:rPr>
+      </w:pPr>
+      <w:r>
+        <w:rPr>
+          <w:rFonts w:ascii="Times New Roman" w:hAnsi="Times New Roman" w:cs="Times New Roman" w:hint="eastAsia"/>
+        </w:rPr>
+        <w:t>请求参数</w:t>
+      </w:r>
+    </w:p>
+    <w:tbl>
+      <w:tblPr>
+        <w:tblStyle w:val="a6"/>
+        <w:tblW w:w="0" w:type="auto"/>
+        <w:tblInd w:w="720" w:type="dxa"/>
+        <w:tblLook w:val="04A0" w:firstRow="1" w:lastRow="0" w:firstColumn="1" w:lastColumn="0" w:noHBand="0" w:noVBand="1"/>
+      </w:tblPr>
+      <w:tblGrid>
+        <w:gridCol w:w="1508"/>
+        <w:gridCol w:w="1508"/>
+        <w:gridCol w:w="1221"/>
+        <w:gridCol w:w="1984"/>
+      </w:tblGrid>
+      <w:tr>
+        <w:tc>
+          <w:tcPr>
+            <w:tcW w:w="1508" w:type="dxa"/>
+            <w:shd w:val="clear" w:color="auto" w:fill="B4C6E7" w:themeFill="accent1" w:themeFillTint="66"/>
+          </w:tcPr>
+          <w:p>
+            <w:pPr>
+              <w:rPr>
+                <w:rFonts w:ascii="Times New Roman" w:hAnsi="Times New Roman" w:cs="Times New Roman"/>
+                <w:color w:val="000000" w:themeColor="text1"/>
+              </w:rPr>
+            </w:pPr>
+            <w:r>
+              <w:rPr>
+                <w:rFonts w:ascii="Times New Roman" w:hAnsi="Times New Roman" w:cs="Times New Roman" w:hint="eastAsia"/>
+                <w:color w:val="000000" w:themeColor="text1"/>
+              </w:rPr>
+              <w:t>参数名</w:t>
+            </w:r>
+          </w:p>
+        </w:tc>
+        <w:tc>
+          <w:tcPr>
+            <w:tcW w:w="1508" w:type="dxa"/>
+            <w:shd w:val="clear" w:color="auto" w:fill="B4C6E7" w:themeFill="accent1" w:themeFillTint="66"/>
+          </w:tcPr>
+          <w:p>
+            <w:pPr>
+              <w:pStyle w:val="a3"/>
+              <w:ind w:firstLineChars="0" w:firstLine="0"/>
+              <w:rPr>
+                <w:rFonts w:ascii="Times New Roman" w:hAnsi="Times New Roman" w:cs="Times New Roman"/>
+                <w:color w:val="000000" w:themeColor="text1"/>
+              </w:rPr>
+            </w:pPr>
+            <w:r>
+              <w:rPr>
+                <w:rFonts w:ascii="Times New Roman" w:hAnsi="Times New Roman" w:cs="Times New Roman" w:hint="eastAsia"/>
+                <w:color w:val="000000" w:themeColor="text1"/>
+              </w:rPr>
+              <w:t>参数类型</w:t>
+            </w:r>
+          </w:p>
+        </w:tc>
+        <w:tc>
+          <w:tcPr>
+            <w:tcW w:w="1221" w:type="dxa"/>
+            <w:shd w:val="clear" w:color="auto" w:fill="B4C6E7" w:themeFill="accent1" w:themeFillTint="66"/>
+          </w:tcPr>
+          <w:p>
+            <w:pPr>
+              <w:pStyle w:val="a3"/>
+              <w:ind w:firstLineChars="0" w:firstLine="0"/>
+              <w:rPr>
+                <w:rFonts w:ascii="Times New Roman" w:hAnsi="Times New Roman" w:cs="Times New Roman"/>
+                <w:color w:val="000000" w:themeColor="text1"/>
+              </w:rPr>
+            </w:pPr>
+            <w:r>
+              <w:rPr>
+                <w:rFonts w:ascii="Times New Roman" w:hAnsi="Times New Roman" w:cs="Times New Roman" w:hint="eastAsia"/>
+                <w:color w:val="000000" w:themeColor="text1"/>
+              </w:rPr>
+              <w:t>required</w:t>
+            </w:r>
+          </w:p>
+        </w:tc>
+        <w:tc>
+          <w:tcPr>
+            <w:tcW w:w="1984" w:type="dxa"/>
+            <w:shd w:val="clear" w:color="auto" w:fill="B4C6E7" w:themeFill="accent1" w:themeFillTint="66"/>
+          </w:tcPr>
+          <w:p>
+            <w:pPr>
+              <w:pStyle w:val="a3"/>
+              <w:ind w:firstLineChars="0" w:firstLine="0"/>
+              <w:rPr>
+                <w:rFonts w:ascii="Times New Roman" w:hAnsi="Times New Roman" w:cs="Times New Roman"/>
+                <w:color w:val="000000" w:themeColor="text1"/>
+              </w:rPr>
+            </w:pPr>
+            <w:r>
+              <w:rPr>
+                <w:rFonts w:ascii="Times New Roman" w:hAnsi="Times New Roman" w:cs="Times New Roman" w:hint="eastAsia"/>
+                <w:color w:val="000000" w:themeColor="text1"/>
+              </w:rPr>
+              <w:t>参数详情</w:t>
+            </w:r>
+          </w:p>
+        </w:tc>
+      </w:tr>
+      <w:tr>
+        <w:tc>
+          <w:tcPr>
+            <w:tcW w:w="1508" w:type="dxa"/>
+          </w:tcPr>
+          <w:p>
+            <w:pPr>
+              <w:rPr>
+                <w:rFonts w:ascii="Times New Roman" w:hAnsi="Times New Roman" w:cs="Times New Roman"/>
+              </w:rPr>
+            </w:pPr>
+            <w:proofErr w:type="spellStart"/>
+            <w:r>
+              <w:rPr>
+                <w:rFonts w:ascii="Times New Roman" w:hAnsi="Times New Roman" w:cs="Times New Roman" w:hint="eastAsia"/>
+              </w:rPr>
+              <w:t>article</w:t>
+            </w:r>
+            <w:r>
+              <w:rPr>
+                <w:rFonts w:ascii="Times New Roman" w:hAnsi="Times New Roman" w:cs="Times New Roman"/>
+              </w:rPr>
+              <w:t>Id</w:t>
+            </w:r>
+            <w:proofErr w:type="spellEnd"/>
+          </w:p>
+        </w:tc>
+        <w:tc>
+          <w:tcPr>
+            <w:tcW w:w="1508" w:type="dxa"/>
+          </w:tcPr>
+          <w:p>
+            <w:pPr>
+              <w:pStyle w:val="a3"/>
+              <w:ind w:firstLineChars="0" w:firstLine="0"/>
+              <w:rPr>
+                <w:rFonts w:ascii="Times New Roman" w:hAnsi="Times New Roman" w:cs="Times New Roman"/>
+              </w:rPr>
+            </w:pPr>
+            <w:r>
+              <w:rPr>
+                <w:rFonts w:ascii="Times New Roman" w:hAnsi="Times New Roman" w:cs="Times New Roman" w:hint="eastAsia"/>
+              </w:rPr>
+              <w:t>S</w:t>
+            </w:r>
+            <w:r>
+              <w:rPr>
+                <w:rFonts w:ascii="Times New Roman" w:hAnsi="Times New Roman" w:cs="Times New Roman"/>
+              </w:rPr>
+              <w:t>tring</w:t>
+            </w:r>
+          </w:p>
+        </w:tc>
+        <w:tc>
+          <w:tcPr>
+            <w:tcW w:w="1221" w:type="dxa"/>
+          </w:tcPr>
+          <w:p>
+            <w:pPr>
+              <w:pStyle w:val="a3"/>
+              <w:ind w:firstLineChars="0" w:firstLine="0"/>
+              <w:rPr>
+                <w:rFonts w:ascii="Times New Roman" w:hAnsi="Times New Roman" w:cs="Times New Roman"/>
+              </w:rPr>
+            </w:pPr>
+            <w:r>
+              <w:rPr>
+                <w:rFonts w:ascii="Times New Roman" w:hAnsi="Times New Roman" w:cs="Times New Roman" w:hint="eastAsia"/>
+              </w:rPr>
+              <w:t>t</w:t>
+            </w:r>
+            <w:r>
+              <w:rPr>
+                <w:rFonts w:ascii="Times New Roman" w:hAnsi="Times New Roman" w:cs="Times New Roman"/>
+              </w:rPr>
+              <w:t>rue</w:t>
+            </w:r>
+          </w:p>
+        </w:tc>
+        <w:tc>
+          <w:tcPr>
+            <w:tcW w:w="1984" w:type="dxa"/>
+          </w:tcPr>
+          <w:p>
+            <w:pPr>
+              <w:pStyle w:val="a3"/>
+              <w:ind w:firstLineChars="0" w:firstLine="0"/>
+              <w:rPr>
+                <w:rFonts w:ascii="Times New Roman" w:hAnsi="Times New Roman" w:cs="Times New Roman"/>
+              </w:rPr>
+            </w:pPr>
+            <w:r>
+              <w:rPr>
+                <w:rFonts w:ascii="Times New Roman" w:hAnsi="Times New Roman" w:cs="Times New Roman" w:hint="eastAsia"/>
+              </w:rPr>
+              <w:t>文章</w:t>
+            </w:r>
+            <w:r>
+              <w:rPr>
+                <w:rFonts w:ascii="Times New Roman" w:hAnsi="Times New Roman" w:cs="Times New Roman" w:hint="eastAsia"/>
+              </w:rPr>
+              <w:t>id</w:t>
+            </w:r>
+          </w:p>
+        </w:tc>
+      </w:tr>
+      <w:tr>
+        <w:tc>
+          <w:tcPr>
+            <w:tcW w:w="1508" w:type="dxa"/>
+          </w:tcPr>
+          <w:p>
+            <w:pPr>
+              <w:rPr>
+                <w:rFonts w:ascii="Times New Roman" w:hAnsi="Times New Roman" w:cs="Times New Roman"/>
+              </w:rPr>
+            </w:pPr>
+            <w:proofErr w:type="spellStart"/>
+            <w:r>
+              <w:rPr>
+                <w:rFonts w:ascii="Times New Roman" w:hAnsi="Times New Roman" w:cs="Times New Roman" w:hint="eastAsia"/>
+              </w:rPr>
+              <w:t>u</w:t>
+            </w:r>
+            <w:r>
+              <w:rPr>
+                <w:rFonts w:ascii="Times New Roman" w:hAnsi="Times New Roman" w:cs="Times New Roman"/>
+              </w:rPr>
+              <w:t>serid</w:t>
+            </w:r>
+            <w:proofErr w:type="spellEnd"/>
+          </w:p>
+        </w:tc>
+        <w:tc>
+          <w:tcPr>
+            <w:tcW w:w="1508" w:type="dxa"/>
+          </w:tcPr>
+          <w:p>
+            <w:pPr>
+              <w:pStyle w:val="a3"/>
+              <w:ind w:firstLineChars="0" w:firstLine="0"/>
+              <w:rPr>
+                <w:rFonts w:ascii="Times New Roman" w:hAnsi="Times New Roman" w:cs="Times New Roman"/>
+              </w:rPr>
+            </w:pPr>
+            <w:r>
+              <w:rPr>
+                <w:rFonts w:ascii="Times New Roman" w:hAnsi="Times New Roman" w:cs="Times New Roman" w:hint="eastAsia"/>
+              </w:rPr>
+              <w:t>S</w:t>
+            </w:r>
+            <w:r>
+              <w:rPr>
+                <w:rFonts w:ascii="Times New Roman" w:hAnsi="Times New Roman" w:cs="Times New Roman"/>
+              </w:rPr>
+              <w:t>tring</w:t>
+            </w:r>
+          </w:p>
+        </w:tc>
+        <w:tc>
+          <w:tcPr>
+            <w:tcW w:w="1221" w:type="dxa"/>
+          </w:tcPr>
+          <w:p>
+            <w:pPr>
+              <w:pStyle w:val="a3"/>
+              <w:ind w:firstLineChars="0" w:firstLine="0"/>
+              <w:rPr>
+                <w:rFonts w:ascii="Times New Roman" w:hAnsi="Times New Roman" w:cs="Times New Roman"/>
+              </w:rPr>
+            </w:pPr>
+            <w:r>
+              <w:rPr>
+                <w:rFonts w:ascii="Times New Roman" w:hAnsi="Times New Roman" w:cs="Times New Roman" w:hint="eastAsia"/>
+              </w:rPr>
+              <w:t>t</w:t>
+            </w:r>
+            <w:r>
+              <w:rPr>
+                <w:rFonts w:ascii="Times New Roman" w:hAnsi="Times New Roman" w:cs="Times New Roman"/>
+              </w:rPr>
+              <w:t>rue</w:t>
+            </w:r>
+          </w:p>
+        </w:tc>
+        <w:tc>
+          <w:tcPr>
+            <w:tcW w:w="1984" w:type="dxa"/>
+          </w:tcPr>
+          <w:p>
+            <w:pPr>
+              <w:pStyle w:val="a3"/>
+              <w:ind w:firstLineChars="0" w:firstLine="0"/>
+              <w:rPr>
+                <w:rFonts w:ascii="Times New Roman" w:hAnsi="Times New Roman" w:cs="Times New Roman"/>
+              </w:rPr>
+            </w:pPr>
+            <w:r>
+              <w:rPr>
+                <w:rFonts w:ascii="Times New Roman" w:hAnsi="Times New Roman" w:cs="Times New Roman" w:hint="eastAsia"/>
+              </w:rPr>
+              <w:t>操作者</w:t>
+            </w:r>
+            <w:r>
+              <w:rPr>
+                <w:rFonts w:ascii="Times New Roman" w:hAnsi="Times New Roman" w:cs="Times New Roman" w:hint="eastAsia"/>
+              </w:rPr>
+              <w:t>Id</w:t>
+            </w:r>
+          </w:p>
+        </w:tc>
+      </w:tr>
+    </w:tbl>
+    <w:p>
+      <w:pPr>
+        <w:pStyle w:val="a3"/>
+        <w:ind w:left="720" w:firstLineChars="0" w:firstLine="0"/>
+        <w:rPr>
+          <w:rFonts w:ascii="Times New Roman" w:hAnsi="Times New Roman" w:cs="Times New Roman"/>
+        </w:rPr>
+      </w:pPr>
+    </w:p>
+    <w:p>
+      <w:pPr>
+        <w:pStyle w:val="a3"/>
+        <w:numPr>
+          <w:ilvl w:val="2"/>
+          <w:numId w:val="2"/>
+        </w:numPr>
+        <w:ind w:firstLineChars="0"/>
+        <w:rPr>
+          <w:rFonts w:ascii="Times New Roman" w:hAnsi="Times New Roman" w:cs="Times New Roman"/>
+        </w:rPr>
+      </w:pPr>
+      <w:r>
+        <w:rPr>
+          <w:rFonts w:ascii="Times New Roman" w:hAnsi="Times New Roman" w:cs="Times New Roman" w:hint="eastAsia"/>
+        </w:rPr>
+        <w:t>返回参数</w:t>
+      </w:r>
+    </w:p>
+    <w:p>
+      <w:pPr>
+        <w:pStyle w:val="a3"/>
+        <w:ind w:left="720" w:firstLineChars="0" w:firstLine="0"/>
+        <w:rPr>
+          <w:rFonts w:ascii="Times New Roman" w:hAnsi="Times New Roman" w:cs="Times New Roman"/>
+        </w:rPr>
+      </w:pPr>
+      <w:proofErr w:type="spellStart"/>
+      <w:r>
+        <w:rPr>
+          <w:rFonts w:ascii="Times New Roman" w:hAnsi="Times New Roman" w:cs="Times New Roman" w:hint="eastAsia"/>
+        </w:rPr>
+        <w:t>JSONResult</w:t>
+      </w:r>
+      <w:proofErr w:type="spellEnd"/>
+    </w:p>
+    <w:p>
+      <w:pPr>
+        <w:rPr>
+          <w:rFonts w:ascii="Times New Roman" w:hAnsi="Times New Roman" w:cs="Times New Roman"/>
+        </w:rPr>
+      </w:pPr>
+    </w:p>
+    <w:p>
+      <w:pPr>
+        <w:pStyle w:val="a3"/>
+        <w:numPr>
+          <w:ilvl w:val="1"/>
+          <w:numId w:val="2"/>
+        </w:numPr>
+        <w:ind w:firstLineChars="0"/>
+        <w:rPr>
+          <w:rFonts w:ascii="Times New Roman" w:hAnsi="Times New Roman" w:cs="Times New Roman"/>
+          <w:b/>
+          <w:bCs/>
+          <w:color w:val="FF0000"/>
+        </w:rPr>
+      </w:pPr>
+      <w:proofErr w:type="spellStart"/>
+      <w:r>
+        <w:rPr>
+          <w:rFonts w:ascii="Times New Roman" w:hAnsi="Times New Roman" w:cs="Times New Roman"/>
+          <w:b/>
+          <w:bCs/>
+          <w:color w:val="FF0000"/>
+        </w:rPr>
+        <w:t>g</w:t>
+      </w:r>
+      <w:r>
+        <w:rPr>
+          <w:rFonts w:ascii="Times New Roman" w:hAnsi="Times New Roman" w:cs="Times New Roman" w:hint="eastAsia"/>
+          <w:b/>
+          <w:bCs/>
+          <w:color w:val="FF0000"/>
+        </w:rPr>
+        <w:t>etReportedArticle</w:t>
+      </w:r>
+      <w:proofErr w:type="spellEnd"/>
+    </w:p>
+    <w:p>
+      <w:pPr>
+        <w:pStyle w:val="a3"/>
+        <w:numPr>
+          <w:ilvl w:val="2"/>
+          <w:numId w:val="2"/>
+        </w:numPr>
+        <w:ind w:firstLineChars="0"/>
+        <w:rPr>
+          <w:rFonts w:ascii="Times New Roman" w:hAnsi="Times New Roman" w:cs="Times New Roman"/>
+        </w:rPr>
+      </w:pPr>
+      <w:r>
+        <w:rPr>
+          <w:rFonts w:ascii="Times New Roman" w:hAnsi="Times New Roman" w:cs="Times New Roman" w:hint="eastAsia"/>
+        </w:rPr>
+        <w:t>接口说明</w:t>
+      </w:r>
+    </w:p>
+    <w:p>
+      <w:pPr>
+        <w:pStyle w:val="a3"/>
+        <w:ind w:left="720" w:firstLineChars="0" w:firstLine="0"/>
+        <w:rPr>
+          <w:rFonts w:ascii="Times New Roman" w:hAnsi="Times New Roman" w:cs="Times New Roman"/>
+        </w:rPr>
+      </w:pPr>
+      <w:r>
+        <w:rPr>
+          <w:rFonts w:ascii="Times New Roman" w:hAnsi="Times New Roman" w:cs="Times New Roman" w:hint="eastAsia"/>
+        </w:rPr>
+        <w:t>在后台查看所有被举报的文章</w:t>
+      </w:r>
+      <w:r>
+        <w:rPr>
+          <w:rFonts w:ascii="Times New Roman" w:hAnsi="Times New Roman" w:cs="Times New Roman" w:hint="eastAsia"/>
+        </w:rPr>
+        <w:t>/</w:t>
+      </w:r>
+      <w:r>
+        <w:rPr>
+          <w:rFonts w:ascii="Times New Roman" w:hAnsi="Times New Roman" w:cs="Times New Roman" w:hint="eastAsia"/>
+        </w:rPr>
+        <w:t>评论</w:t>
+      </w:r>
+    </w:p>
+    <w:p>
+      <w:pPr>
+        <w:pStyle w:val="a3"/>
+        <w:ind w:left="720" w:firstLineChars="0" w:firstLine="0"/>
+        <w:rPr>
+          <w:rFonts w:ascii="Times New Roman" w:hAnsi="Times New Roman" w:cs="Times New Roman"/>
+        </w:rPr>
+      </w:pPr>
+    </w:p>
+    <w:p>
+      <w:pPr>
+        <w:pStyle w:val="a3"/>
+        <w:numPr>
+          <w:ilvl w:val="2"/>
+          <w:numId w:val="2"/>
+        </w:numPr>
+        <w:ind w:firstLineChars="0"/>
+        <w:rPr>
+          <w:rFonts w:ascii="Times New Roman" w:hAnsi="Times New Roman" w:cs="Times New Roman"/>
+        </w:rPr>
+      </w:pPr>
+      <w:r>
+        <w:rPr>
+          <w:rFonts w:ascii="Times New Roman" w:hAnsi="Times New Roman" w:cs="Times New Roman" w:hint="eastAsia"/>
+        </w:rPr>
+        <w:t>请求参数</w:t>
+      </w:r>
+    </w:p>
+    <w:tbl>
+      <w:tblPr>
+        <w:tblStyle w:val="a6"/>
+        <w:tblW w:w="0" w:type="auto"/>
+        <w:tblInd w:w="720" w:type="dxa"/>
+        <w:tblLook w:val="04A0" w:firstRow="1" w:lastRow="0" w:firstColumn="1" w:lastColumn="0" w:noHBand="0" w:noVBand="1"/>
+      </w:tblPr>
+      <w:tblGrid>
+        <w:gridCol w:w="1508"/>
+        <w:gridCol w:w="1508"/>
+        <w:gridCol w:w="1221"/>
+        <w:gridCol w:w="3118"/>
+      </w:tblGrid>
+      <w:tr>
+        <w:tc>
+          <w:tcPr>
+            <w:tcW w:w="1508" w:type="dxa"/>
+            <w:shd w:val="clear" w:color="auto" w:fill="B4C6E7" w:themeFill="accent1" w:themeFillTint="66"/>
+          </w:tcPr>
+          <w:p>
+            <w:pPr>
+              <w:rPr>
+                <w:rFonts w:ascii="Times New Roman" w:hAnsi="Times New Roman" w:cs="Times New Roman"/>
+                <w:color w:val="000000" w:themeColor="text1"/>
+              </w:rPr>
+            </w:pPr>
+            <w:r>
+              <w:rPr>
+                <w:rFonts w:ascii="Times New Roman" w:hAnsi="Times New Roman" w:cs="Times New Roman" w:hint="eastAsia"/>
+                <w:color w:val="000000" w:themeColor="text1"/>
+              </w:rPr>
+              <w:t>参数名</w:t>
+            </w:r>
+          </w:p>
+        </w:tc>
+        <w:tc>
+          <w:tcPr>
+            <w:tcW w:w="1508" w:type="dxa"/>
+            <w:shd w:val="clear" w:color="auto" w:fill="B4C6E7" w:themeFill="accent1" w:themeFillTint="66"/>
+          </w:tcPr>
+          <w:p>
+            <w:pPr>
+              <w:pStyle w:val="a3"/>
+              <w:ind w:firstLineChars="0" w:firstLine="0"/>
+              <w:rPr>
+                <w:rFonts w:ascii="Times New Roman" w:hAnsi="Times New Roman" w:cs="Times New Roman"/>
+                <w:color w:val="000000" w:themeColor="text1"/>
+              </w:rPr>
+            </w:pPr>
+            <w:r>
+              <w:rPr>
+                <w:rFonts w:ascii="Times New Roman" w:hAnsi="Times New Roman" w:cs="Times New Roman" w:hint="eastAsia"/>
+                <w:color w:val="000000" w:themeColor="text1"/>
+              </w:rPr>
+              <w:t>参数类型</w:t>
+            </w:r>
+          </w:p>
+        </w:tc>
+        <w:tc>
+          <w:tcPr>
+            <w:tcW w:w="1221" w:type="dxa"/>
+            <w:shd w:val="clear" w:color="auto" w:fill="B4C6E7" w:themeFill="accent1" w:themeFillTint="66"/>
+          </w:tcPr>
+          <w:p>
+            <w:pPr>
+              <w:pStyle w:val="a3"/>
+              <w:ind w:firstLineChars="0" w:firstLine="0"/>
+              <w:rPr>
+                <w:rFonts w:ascii="Times New Roman" w:hAnsi="Times New Roman" w:cs="Times New Roman"/>
+                <w:color w:val="000000" w:themeColor="text1"/>
+              </w:rPr>
+            </w:pPr>
+            <w:r>
+              <w:rPr>
+                <w:rFonts w:ascii="Times New Roman" w:hAnsi="Times New Roman" w:cs="Times New Roman" w:hint="eastAsia"/>
+                <w:color w:val="000000" w:themeColor="text1"/>
+              </w:rPr>
+              <w:t>required</w:t>
+            </w:r>
+          </w:p>
+        </w:tc>
+        <w:tc>
+          <w:tcPr>
+            <w:tcW w:w="3118" w:type="dxa"/>
+            <w:shd w:val="clear" w:color="auto" w:fill="B4C6E7" w:themeFill="accent1" w:themeFillTint="66"/>
+          </w:tcPr>
+          <w:p>
+            <w:pPr>
+              <w:pStyle w:val="a3"/>
+              <w:ind w:firstLineChars="0" w:firstLine="0"/>
+              <w:rPr>
+                <w:rFonts w:ascii="Times New Roman" w:hAnsi="Times New Roman" w:cs="Times New Roman"/>
+                <w:color w:val="000000" w:themeColor="text1"/>
+              </w:rPr>
+            </w:pPr>
+            <w:r>
+              <w:rPr>
+                <w:rFonts w:ascii="Times New Roman" w:hAnsi="Times New Roman" w:cs="Times New Roman" w:hint="eastAsia"/>
+                <w:color w:val="000000" w:themeColor="text1"/>
+              </w:rPr>
+              <w:t>参数详情</w:t>
+            </w:r>
+          </w:p>
+        </w:tc>
+      </w:tr>
+      <w:tr>
+        <w:tc>
+          <w:tcPr>
+            <w:tcW w:w="1508" w:type="dxa"/>
+          </w:tcPr>
+          <w:p>
+            <w:pPr>
+              <w:rPr>
+                <w:rFonts w:ascii="Times New Roman" w:hAnsi="Times New Roman" w:cs="Times New Roman"/>
+              </w:rPr>
+            </w:pPr>
+            <w:proofErr w:type="spellStart"/>
+            <w:r>
+              <w:rPr>
+                <w:rFonts w:ascii="Times New Roman" w:hAnsi="Times New Roman" w:cs="Times New Roman"/>
+              </w:rPr>
+              <w:t>userId</w:t>
+            </w:r>
+            <w:proofErr w:type="spellEnd"/>
+          </w:p>
+        </w:tc>
+        <w:tc>
+          <w:tcPr>
+            <w:tcW w:w="1508" w:type="dxa"/>
+          </w:tcPr>
+          <w:p>
+            <w:pPr>
+              <w:pStyle w:val="a3"/>
+              <w:ind w:firstLineChars="0" w:firstLine="0"/>
+              <w:rPr>
+                <w:rFonts w:ascii="Times New Roman" w:hAnsi="Times New Roman" w:cs="Times New Roman"/>
+              </w:rPr>
+            </w:pPr>
+            <w:r>
+              <w:rPr>
+                <w:rFonts w:ascii="Times New Roman" w:hAnsi="Times New Roman" w:cs="Times New Roman" w:hint="eastAsia"/>
+              </w:rPr>
+              <w:t>S</w:t>
+            </w:r>
+            <w:r>
+              <w:rPr>
+                <w:rFonts w:ascii="Times New Roman" w:hAnsi="Times New Roman" w:cs="Times New Roman"/>
+              </w:rPr>
+              <w:t>tring</w:t>
+            </w:r>
+          </w:p>
+        </w:tc>
+        <w:tc>
+          <w:tcPr>
+            <w:tcW w:w="1221" w:type="dxa"/>
+          </w:tcPr>
+          <w:p>
+            <w:pPr>
+              <w:pStyle w:val="a3"/>
+              <w:ind w:firstLineChars="0" w:firstLine="0"/>
+              <w:rPr>
+                <w:rFonts w:ascii="Times New Roman" w:hAnsi="Times New Roman" w:cs="Times New Roman"/>
+              </w:rPr>
+            </w:pPr>
+            <w:r>
+              <w:rPr>
+                <w:rFonts w:ascii="Times New Roman" w:hAnsi="Times New Roman" w:cs="Times New Roman" w:hint="eastAsia"/>
+              </w:rPr>
+              <w:t>t</w:t>
+            </w:r>
+            <w:r>
+              <w:rPr>
+                <w:rFonts w:ascii="Times New Roman" w:hAnsi="Times New Roman" w:cs="Times New Roman"/>
+              </w:rPr>
+              <w:t>rue</w:t>
+            </w:r>
+          </w:p>
+        </w:tc>
+        <w:tc>
+          <w:tcPr>
+            <w:tcW w:w="3118" w:type="dxa"/>
+          </w:tcPr>
+          <w:p>
+            <w:pPr>
+              <w:pStyle w:val="a3"/>
+              <w:ind w:firstLineChars="0" w:firstLine="0"/>
+              <w:rPr>
+                <w:rFonts w:ascii="Times New Roman" w:hAnsi="Times New Roman" w:cs="Times New Roman"/>
+              </w:rPr>
+            </w:pPr>
+            <w:r>
+              <w:rPr>
+                <w:rFonts w:ascii="Times New Roman" w:hAnsi="Times New Roman" w:cs="Times New Roman" w:hint="eastAsia"/>
+              </w:rPr>
+              <w:t>操作者</w:t>
+            </w:r>
+            <w:r>
+              <w:rPr>
+                <w:rFonts w:ascii="Times New Roman" w:hAnsi="Times New Roman" w:cs="Times New Roman" w:hint="eastAsia"/>
+              </w:rPr>
+              <w:t>id</w:t>
+            </w:r>
+          </w:p>
+        </w:tc>
+      </w:tr>
+      <w:tr>
+        <w:tc>
+          <w:tcPr>
+            <w:tcW w:w="1508" w:type="dxa"/>
+          </w:tcPr>
+          <w:p>
+            <w:pPr>
+              <w:rPr>
+                <w:rFonts w:ascii="Times New Roman" w:hAnsi="Times New Roman" w:cs="Times New Roman"/>
+              </w:rPr>
+            </w:pPr>
+            <w:r>
+              <w:rPr>
+                <w:rFonts w:ascii="Times New Roman" w:hAnsi="Times New Roman" w:cs="Times New Roman"/>
+              </w:rPr>
+              <w:t>p</w:t>
+            </w:r>
+            <w:r>
+              <w:rPr>
+                <w:rFonts w:ascii="Times New Roman" w:hAnsi="Times New Roman" w:cs="Times New Roman" w:hint="eastAsia"/>
+              </w:rPr>
+              <w:t>age</w:t>
+            </w:r>
+          </w:p>
+        </w:tc>
+        <w:tc>
+          <w:tcPr>
+            <w:tcW w:w="1508" w:type="dxa"/>
+          </w:tcPr>
+          <w:p>
+            <w:pPr>
+              <w:pStyle w:val="a3"/>
+              <w:ind w:firstLineChars="0" w:firstLine="0"/>
+              <w:rPr>
+                <w:rFonts w:ascii="Times New Roman" w:hAnsi="Times New Roman" w:cs="Times New Roman"/>
+              </w:rPr>
+            </w:pPr>
+            <w:r>
+              <w:rPr>
+                <w:rFonts w:ascii="Times New Roman" w:hAnsi="Times New Roman" w:cs="Times New Roman" w:hint="eastAsia"/>
+              </w:rPr>
+              <w:t>S</w:t>
+            </w:r>
+            <w:r>
+              <w:rPr>
+                <w:rFonts w:ascii="Times New Roman" w:hAnsi="Times New Roman" w:cs="Times New Roman"/>
+              </w:rPr>
+              <w:t>tring</w:t>
+            </w:r>
+          </w:p>
+        </w:tc>
+        <w:tc>
+          <w:tcPr>
+            <w:tcW w:w="1221" w:type="dxa"/>
+          </w:tcPr>
+          <w:p>
+            <w:pPr>
+              <w:pStyle w:val="a3"/>
+              <w:ind w:firstLineChars="0" w:firstLine="0"/>
+              <w:rPr>
+                <w:rFonts w:ascii="Times New Roman" w:hAnsi="Times New Roman" w:cs="Times New Roman"/>
+              </w:rPr>
+            </w:pPr>
+            <w:r>
+              <w:rPr>
+                <w:rFonts w:ascii="Times New Roman" w:hAnsi="Times New Roman" w:cs="Times New Roman" w:hint="eastAsia"/>
+              </w:rPr>
+              <w:t>t</w:t>
+            </w:r>
+            <w:r>
+              <w:rPr>
+                <w:rFonts w:ascii="Times New Roman" w:hAnsi="Times New Roman" w:cs="Times New Roman"/>
+              </w:rPr>
+              <w:t>rue</w:t>
+            </w:r>
+          </w:p>
+        </w:tc>
+        <w:tc>
+          <w:tcPr>
+            <w:tcW w:w="3118" w:type="dxa"/>
+          </w:tcPr>
+          <w:p>
+            <w:pPr>
+              <w:pStyle w:val="a3"/>
+              <w:ind w:firstLineChars="0" w:firstLine="0"/>
+              <w:rPr>
+                <w:rFonts w:ascii="Times New Roman" w:hAnsi="Times New Roman" w:cs="Times New Roman"/>
+              </w:rPr>
+            </w:pPr>
+            <w:r>
+              <w:rPr>
+                <w:rFonts w:ascii="Times New Roman" w:hAnsi="Times New Roman" w:cs="Times New Roman" w:hint="eastAsia"/>
+              </w:rPr>
+              <w:t>页数</w:t>
+            </w:r>
+          </w:p>
+        </w:tc>
+      </w:tr>
+      <w:tr>
+        <w:tc>
+          <w:tcPr>
+            <w:tcW w:w="1508" w:type="dxa"/>
+          </w:tcPr>
+          <w:p>
+            <w:pPr>
+              <w:rPr>
+                <w:rFonts w:ascii="Times New Roman" w:hAnsi="Times New Roman" w:cs="Times New Roman"/>
+              </w:rPr>
+            </w:pPr>
+            <w:proofErr w:type="spellStart"/>
+            <w:r>
+              <w:rPr>
+                <w:rFonts w:ascii="Times New Roman" w:hAnsi="Times New Roman" w:cs="Times New Roman" w:hint="eastAsia"/>
+              </w:rPr>
+              <w:t>pageSize</w:t>
+            </w:r>
+            <w:proofErr w:type="spellEnd"/>
+          </w:p>
+        </w:tc>
+        <w:tc>
+          <w:tcPr>
+            <w:tcW w:w="1508" w:type="dxa"/>
+          </w:tcPr>
+          <w:p>
+            <w:pPr>
+              <w:pStyle w:val="a3"/>
+              <w:ind w:firstLineChars="0" w:firstLine="0"/>
+              <w:rPr>
+                <w:rFonts w:ascii="Times New Roman" w:hAnsi="Times New Roman" w:cs="Times New Roman"/>
+              </w:rPr>
+            </w:pPr>
+            <w:r>
+              <w:rPr>
+                <w:rFonts w:ascii="Times New Roman" w:hAnsi="Times New Roman" w:cs="Times New Roman" w:hint="eastAsia"/>
+              </w:rPr>
+              <w:t>S</w:t>
+            </w:r>
+            <w:r>
+              <w:rPr>
+                <w:rFonts w:ascii="Times New Roman" w:hAnsi="Times New Roman" w:cs="Times New Roman"/>
+              </w:rPr>
+              <w:t>tring</w:t>
+            </w:r>
+          </w:p>
+        </w:tc>
+        <w:tc>
+          <w:tcPr>
+            <w:tcW w:w="1221" w:type="dxa"/>
+          </w:tcPr>
+          <w:p>
+            <w:pPr>
+              <w:pStyle w:val="a3"/>
+              <w:ind w:firstLineChars="0" w:firstLine="0"/>
+              <w:rPr>
+                <w:rFonts w:ascii="Times New Roman" w:hAnsi="Times New Roman" w:cs="Times New Roman"/>
+              </w:rPr>
+            </w:pPr>
+            <w:r>
+              <w:rPr>
+                <w:rFonts w:ascii="Times New Roman" w:hAnsi="Times New Roman" w:cs="Times New Roman" w:hint="eastAsia"/>
+              </w:rPr>
+              <w:t>t</w:t>
+            </w:r>
+            <w:r>
+              <w:rPr>
+                <w:rFonts w:ascii="Times New Roman" w:hAnsi="Times New Roman" w:cs="Times New Roman"/>
+              </w:rPr>
+              <w:t>rue</w:t>
+            </w:r>
+          </w:p>
+        </w:tc>
+        <w:tc>
+          <w:tcPr>
+            <w:tcW w:w="3118" w:type="dxa"/>
+          </w:tcPr>
+          <w:p>
+            <w:pPr>
+              <w:pStyle w:val="a3"/>
+              <w:ind w:firstLineChars="0" w:firstLine="0"/>
+              <w:rPr>
+                <w:rFonts w:ascii="Times New Roman" w:hAnsi="Times New Roman" w:cs="Times New Roman"/>
+              </w:rPr>
+            </w:pPr>
+            <w:r>
+              <w:rPr>
+                <w:rFonts w:ascii="Times New Roman" w:hAnsi="Times New Roman" w:cs="Times New Roman" w:hint="eastAsia"/>
+              </w:rPr>
+              <w:t>页面大小</w:t>
+            </w:r>
+          </w:p>
+        </w:tc>
+      </w:tr>
+      <w:tr>
+        <w:tc>
+          <w:tcPr>
+            <w:tcW w:w="1508" w:type="dxa"/>
+          </w:tcPr>
+          <w:p>
+            <w:pPr>
+              <w:rPr>
+                <w:rFonts w:ascii="Times New Roman" w:hAnsi="Times New Roman" w:cs="Times New Roman"/>
+              </w:rPr>
+            </w:pPr>
+            <w:proofErr w:type="spellStart"/>
+            <w:r>
+              <w:rPr>
+                <w:rFonts w:ascii="Times New Roman" w:hAnsi="Times New Roman" w:cs="Times New Roman" w:hint="eastAsia"/>
+              </w:rPr>
+              <w:t>t</w:t>
+            </w:r>
+            <w:r>
+              <w:rPr>
+                <w:rFonts w:ascii="Times New Roman" w:hAnsi="Times New Roman" w:cs="Times New Roman"/>
+              </w:rPr>
+              <w:t>argetType</w:t>
+            </w:r>
+            <w:proofErr w:type="spellEnd"/>
+          </w:p>
+        </w:tc>
+        <w:tc>
+          <w:tcPr>
+            <w:tcW w:w="1508" w:type="dxa"/>
+          </w:tcPr>
+          <w:p>
+            <w:pPr>
+              <w:pStyle w:val="a3"/>
+              <w:ind w:firstLineChars="0" w:firstLine="0"/>
+              <w:rPr>
+                <w:rFonts w:ascii="Times New Roman" w:hAnsi="Times New Roman" w:cs="Times New Roman"/>
+              </w:rPr>
+            </w:pPr>
+            <w:r>
+              <w:rPr>
+                <w:rFonts w:ascii="Times New Roman" w:hAnsi="Times New Roman" w:cs="Times New Roman" w:hint="eastAsia"/>
+              </w:rPr>
+              <w:t>S</w:t>
+            </w:r>
+            <w:r>
+              <w:rPr>
+                <w:rFonts w:ascii="Times New Roman" w:hAnsi="Times New Roman" w:cs="Times New Roman"/>
+              </w:rPr>
+              <w:t>tring</w:t>
+            </w:r>
+          </w:p>
+        </w:tc>
+        <w:tc>
+          <w:tcPr>
+            <w:tcW w:w="1221" w:type="dxa"/>
+          </w:tcPr>
+          <w:p>
+            <w:pPr>
+              <w:pStyle w:val="a3"/>
+              <w:ind w:firstLineChars="0" w:firstLine="0"/>
+              <w:rPr>
+                <w:rFonts w:ascii="Times New Roman" w:hAnsi="Times New Roman" w:cs="Times New Roman"/>
+              </w:rPr>
+            </w:pPr>
+            <w:r>
+              <w:rPr>
+                <w:rFonts w:ascii="Times New Roman" w:hAnsi="Times New Roman" w:cs="Times New Roman" w:hint="eastAsia"/>
+              </w:rPr>
+              <w:t>t</w:t>
+            </w:r>
+            <w:r>
+              <w:rPr>
+                <w:rFonts w:ascii="Times New Roman" w:hAnsi="Times New Roman" w:cs="Times New Roman"/>
+              </w:rPr>
+              <w:t>rue</w:t>
+            </w:r>
+          </w:p>
+        </w:tc>
+        <w:tc>
+          <w:tcPr>
+            <w:tcW w:w="3118" w:type="dxa"/>
+          </w:tcPr>
+          <w:p>
+            <w:pPr>
+              <w:pStyle w:val="a3"/>
+              <w:ind w:firstLineChars="0" w:firstLine="0"/>
+              <w:rPr>
+                <w:rFonts w:ascii="Times New Roman" w:hAnsi="Times New Roman" w:cs="Times New Roman"/>
+              </w:rPr>
+            </w:pPr>
+            <w:r>
+              <w:rPr>
+                <w:rFonts w:ascii="Times New Roman" w:hAnsi="Times New Roman" w:cs="Times New Roman" w:hint="eastAsia"/>
+              </w:rPr>
+              <w:t>查看对象的类型</w:t>
+            </w:r>
+          </w:p>
+          <w:p>
+            <w:pPr>
+              <w:pStyle w:val="a3"/>
+              <w:ind w:firstLineChars="0" w:firstLine="0"/>
+              <w:rPr>
+                <w:rFonts w:ascii="Times New Roman" w:hAnsi="Times New Roman" w:cs="Times New Roman"/>
+              </w:rPr>
+            </w:pPr>
+            <w:r>
+              <w:rPr>
+                <w:rFonts w:ascii="Times New Roman" w:hAnsi="Times New Roman" w:cs="Times New Roman" w:hint="eastAsia"/>
+              </w:rPr>
+              <w:t>文章</w:t>
+            </w:r>
+            <w:r>
+              <w:rPr>
+                <w:rFonts w:ascii="Times New Roman" w:hAnsi="Times New Roman" w:cs="Times New Roman" w:hint="eastAsia"/>
+              </w:rPr>
+              <w:t>:</w:t>
+            </w:r>
+            <w:r>
+              <w:rPr>
+                <w:rFonts w:ascii="Times New Roman" w:hAnsi="Times New Roman" w:cs="Times New Roman"/>
+              </w:rPr>
+              <w:t xml:space="preserve"> </w:t>
+            </w:r>
+            <w:r>
+              <w:rPr>
+                <w:rFonts w:ascii="Times New Roman" w:hAnsi="Times New Roman" w:cs="Times New Roman" w:hint="eastAsia"/>
+              </w:rPr>
+              <w:t>ARTICLE</w:t>
+            </w:r>
+          </w:p>
+          <w:p>
+            <w:pPr>
+              <w:pStyle w:val="a3"/>
+              <w:ind w:firstLineChars="0" w:firstLine="0"/>
+              <w:rPr>
+                <w:rFonts w:ascii="Times New Roman" w:hAnsi="Times New Roman" w:cs="Times New Roman"/>
+              </w:rPr>
+            </w:pPr>
+            <w:r>
+              <w:rPr>
+                <w:rFonts w:ascii="Times New Roman" w:hAnsi="Times New Roman" w:cs="Times New Roman" w:hint="eastAsia"/>
+              </w:rPr>
+              <w:t>长文章</w:t>
+            </w:r>
+            <w:r>
+              <w:rPr>
+                <w:rFonts w:ascii="Times New Roman" w:hAnsi="Times New Roman" w:cs="Times New Roman" w:hint="eastAsia"/>
+              </w:rPr>
+              <w:t>:</w:t>
+            </w:r>
+            <w:r>
+              <w:rPr>
+                <w:rFonts w:ascii="Times New Roman" w:hAnsi="Times New Roman" w:cs="Times New Roman"/>
+              </w:rPr>
+              <w:t>LONGARTICLE</w:t>
+            </w:r>
+          </w:p>
+          <w:p>
+            <w:pPr>
+              <w:pStyle w:val="a3"/>
+              <w:ind w:firstLineChars="0" w:firstLine="0"/>
+              <w:rPr>
+                <w:rFonts w:ascii="Times New Roman" w:hAnsi="Times New Roman" w:cs="Times New Roman"/>
+              </w:rPr>
+            </w:pPr>
+            <w:r>
+              <w:rPr>
+                <w:rFonts w:ascii="Times New Roman" w:hAnsi="Times New Roman" w:cs="Times New Roman" w:hint="eastAsia"/>
+              </w:rPr>
+              <w:t>评论</w:t>
+            </w:r>
+            <w:r>
+              <w:rPr>
+                <w:rFonts w:ascii="Times New Roman" w:hAnsi="Times New Roman" w:cs="Times New Roman" w:hint="eastAsia"/>
+              </w:rPr>
+              <w:t>:</w:t>
+            </w:r>
+            <w:r>
+              <w:rPr>
+                <w:rFonts w:ascii="Times New Roman" w:hAnsi="Times New Roman" w:cs="Times New Roman"/>
+              </w:rPr>
+              <w:t>COMMENT</w:t>
+            </w:r>
+            <w:r>
+              <w:rPr>
+                <w:rFonts w:ascii="Times New Roman" w:hAnsi="Times New Roman" w:cs="Times New Roman" w:hint="eastAsia"/>
+              </w:rPr>
+              <w:t xml:space="preserve"> </w:t>
+            </w:r>
+          </w:p>
+        </w:tc>
+      </w:tr>
+      <w:tr>
+        <w:tc>
+          <w:tcPr>
+            <w:tcW w:w="1508" w:type="dxa"/>
+          </w:tcPr>
+          <w:p>
+            <w:pPr>
+              <w:rPr>
+                <w:rFonts w:ascii="Times New Roman" w:hAnsi="Times New Roman" w:cs="Times New Roman"/>
+              </w:rPr>
+            </w:pPr>
+            <w:proofErr w:type="spellStart"/>
+            <w:r>
+              <w:rPr>
+                <w:rFonts w:ascii="Times New Roman" w:hAnsi="Times New Roman" w:cs="Times New Roman"/>
+              </w:rPr>
+              <w:t>queryType</w:t>
+            </w:r>
+            <w:proofErr w:type="spellEnd"/>
+          </w:p>
+        </w:tc>
+        <w:tc>
+          <w:tcPr>
+            <w:tcW w:w="1508" w:type="dxa"/>
+          </w:tcPr>
+          <w:p>
+            <w:pPr>
+              <w:pStyle w:val="a3"/>
+              <w:ind w:firstLineChars="0" w:firstLine="0"/>
+              <w:rPr>
+                <w:rFonts w:ascii="Times New Roman" w:hAnsi="Times New Roman" w:cs="Times New Roman"/>
+              </w:rPr>
+            </w:pPr>
+            <w:r>
+              <w:rPr>
+                <w:rFonts w:ascii="Times New Roman" w:hAnsi="Times New Roman" w:cs="Times New Roman" w:hint="eastAsia"/>
+              </w:rPr>
+              <w:t>S</w:t>
+            </w:r>
+            <w:r>
+              <w:rPr>
+                <w:rFonts w:ascii="Times New Roman" w:hAnsi="Times New Roman" w:cs="Times New Roman"/>
+              </w:rPr>
+              <w:t>tring</w:t>
+            </w:r>
+          </w:p>
+        </w:tc>
+        <w:tc>
+          <w:tcPr>
+            <w:tcW w:w="1221" w:type="dxa"/>
+          </w:tcPr>
+          <w:p>
+            <w:pPr>
+              <w:pStyle w:val="a3"/>
+              <w:ind w:firstLineChars="0" w:firstLine="0"/>
+              <w:rPr>
+                <w:rFonts w:ascii="Times New Roman" w:hAnsi="Times New Roman" w:cs="Times New Roman"/>
+              </w:rPr>
+            </w:pPr>
+            <w:r>
+              <w:rPr>
+                <w:rFonts w:ascii="Times New Roman" w:hAnsi="Times New Roman" w:cs="Times New Roman" w:hint="eastAsia"/>
+              </w:rPr>
+              <w:t>t</w:t>
+            </w:r>
+            <w:r>
+              <w:rPr>
+                <w:rFonts w:ascii="Times New Roman" w:hAnsi="Times New Roman" w:cs="Times New Roman"/>
+              </w:rPr>
+              <w:t>rue</w:t>
+            </w:r>
+          </w:p>
+        </w:tc>
+        <w:tc>
+          <w:tcPr>
+            <w:tcW w:w="3118" w:type="dxa"/>
+          </w:tcPr>
+          <w:p>
+            <w:pPr>
+              <w:pStyle w:val="a3"/>
+              <w:ind w:firstLineChars="0" w:firstLine="0"/>
+              <w:rPr>
+                <w:rFonts w:ascii="Times New Roman" w:hAnsi="Times New Roman" w:cs="Times New Roman"/>
+              </w:rPr>
+            </w:pPr>
+            <w:r>
+              <w:rPr>
+                <w:rFonts w:ascii="Times New Roman" w:hAnsi="Times New Roman" w:cs="Times New Roman" w:hint="eastAsia"/>
+              </w:rPr>
+              <w:t>排列方式</w:t>
+            </w:r>
+          </w:p>
+          <w:p>
+            <w:pPr>
+              <w:pStyle w:val="a3"/>
+              <w:ind w:firstLineChars="0" w:firstLine="0"/>
+              <w:rPr>
+                <w:rFonts w:ascii="Times New Roman" w:hAnsi="Times New Roman" w:cs="Times New Roman"/>
+              </w:rPr>
+            </w:pPr>
+            <w:r>
+              <w:rPr>
+                <w:rFonts w:ascii="Times New Roman" w:hAnsi="Times New Roman" w:cs="Times New Roman" w:hint="eastAsia"/>
+              </w:rPr>
+              <w:t>0</w:t>
+            </w:r>
+            <w:r>
+              <w:rPr>
+                <w:rFonts w:ascii="Times New Roman" w:hAnsi="Times New Roman" w:cs="Times New Roman"/>
+              </w:rPr>
+              <w:t xml:space="preserve"> : </w:t>
+            </w:r>
+            <w:r>
+              <w:rPr>
+                <w:rFonts w:ascii="Times New Roman" w:hAnsi="Times New Roman" w:cs="Times New Roman" w:hint="eastAsia"/>
+              </w:rPr>
+              <w:t>根据创建时间降序排序</w:t>
+            </w:r>
+            <w:r>
+              <w:rPr>
+                <w:rFonts w:ascii="Times New Roman" w:hAnsi="Times New Roman" w:cs="Times New Roman"/>
+              </w:rPr>
+              <w:t xml:space="preserve"> </w:t>
+            </w:r>
+          </w:p>
+          <w:p>
+            <w:pPr>
+              <w:pStyle w:val="a3"/>
+              <w:ind w:firstLineChars="0" w:firstLine="0"/>
+              <w:rPr>
+                <w:rFonts w:ascii="Times New Roman" w:hAnsi="Times New Roman" w:cs="Times New Roman"/>
+              </w:rPr>
+            </w:pPr>
+            <w:r>
+              <w:rPr>
+                <w:rFonts w:ascii="Times New Roman" w:hAnsi="Times New Roman" w:cs="Times New Roman" w:hint="eastAsia"/>
+              </w:rPr>
+              <w:t>1</w:t>
+            </w:r>
+            <w:r>
+              <w:rPr>
+                <w:rFonts w:ascii="Times New Roman" w:hAnsi="Times New Roman" w:cs="Times New Roman"/>
+              </w:rPr>
+              <w:t xml:space="preserve"> : </w:t>
+            </w:r>
+            <w:r>
+              <w:rPr>
+                <w:rFonts w:ascii="Times New Roman" w:hAnsi="Times New Roman" w:cs="Times New Roman" w:hint="eastAsia"/>
+              </w:rPr>
+              <w:t>根据被举报数量降序排序</w:t>
+            </w:r>
+          </w:p>
+        </w:tc>
+      </w:tr>
+    </w:tbl>
+    <w:p>
+      <w:pPr>
+        <w:pStyle w:val="a3"/>
+        <w:ind w:left="720" w:firstLineChars="0" w:firstLine="0"/>
+        <w:rPr>
+          <w:rFonts w:ascii="Times New Roman" w:hAnsi="Times New Roman" w:cs="Times New Roman"/>
+        </w:rPr>
+      </w:pPr>
+    </w:p>
+    <w:p>
+      <w:pPr>
+        <w:pStyle w:val="a3"/>
+        <w:numPr>
+          <w:ilvl w:val="2"/>
+          <w:numId w:val="2"/>
+        </w:numPr>
+        <w:ind w:firstLineChars="0"/>
+        <w:rPr>
+          <w:rFonts w:ascii="Times New Roman" w:hAnsi="Times New Roman" w:cs="Times New Roman"/>
+        </w:rPr>
+      </w:pPr>
+      <w:r>
+        <w:rPr>
+          <w:rFonts w:ascii="Times New Roman" w:hAnsi="Times New Roman" w:cs="Times New Roman" w:hint="eastAsia"/>
+        </w:rPr>
+        <w:t>返回参数</w:t>
+      </w:r>
+    </w:p>
+    <w:p>
+      <w:pPr>
+        <w:pStyle w:val="a3"/>
+        <w:ind w:left="720" w:firstLineChars="0" w:firstLine="0"/>
+        <w:rPr>
+          <w:rFonts w:ascii="Times New Roman" w:hAnsi="Times New Roman" w:cs="Times New Roman"/>
+        </w:rPr>
+      </w:pPr>
+      <w:proofErr w:type="spellStart"/>
+      <w:r>
+        <w:rPr>
+          <w:rFonts w:ascii="Times New Roman" w:hAnsi="Times New Roman" w:cs="Times New Roman" w:hint="eastAsia"/>
+        </w:rPr>
+        <w:t>JSONResult</w:t>
+      </w:r>
+      <w:proofErr w:type="spellEnd"/>
     </w:p>
     <w:p>
       <w:pPr>
@@ -6858,6 +9062,7 @@
   <w:style w:type="character" w:default="1" w:styleId="a0">
     <w:name w:val="Default Paragraph Font"/>
     <w:uiPriority w:val="1"/>
+    <w:semiHidden/>
     <w:unhideWhenUsed/>
   </w:style>
   <w:style w:type="table" w:default="1" w:styleId="a1">

</xml_diff>